<commit_message>
Editer le powerpoint et le rapport
</commit_message>
<xml_diff>
--- a/Rapport-Prototype.docx
+++ b/Rapport-Prototype.docx
@@ -37,7 +37,7 @@
             <mc:AlternateContent>
               <mc:Choice Requires="wps">
                 <w:drawing>
-                  <wp:anchor distT="0" distB="0" distL="114300" distR="114300" simplePos="0" relativeHeight="251654144" behindDoc="0" locked="0" layoutInCell="1" allowOverlap="1" wp14:anchorId="60FE4F92" wp14:editId="0E6907A0">
+                  <wp:anchor distT="0" distB="0" distL="114300" distR="114300" simplePos="0" relativeHeight="251648000" behindDoc="0" locked="0" layoutInCell="1" allowOverlap="1" wp14:anchorId="60FE4F92" wp14:editId="69F12CA9">
                     <wp:simplePos x="0" y="0"/>
                     <wp:positionH relativeFrom="page">
                       <wp:align>center</wp:align>
@@ -153,7 +153,6 @@
                                     <w:dataBinding w:prefixMappings="xmlns:ns0='http://purl.org/dc/elements/1.1/' xmlns:ns1='http://schemas.openxmlformats.org/package/2006/metadata/core-properties' " w:xpath="/ns1:coreProperties[1]/ns0:subject[1]" w:storeItemID="{6C3C8BC8-F283-45AE-878A-BAB7291924A1}"/>
                                     <w:text/>
                                   </w:sdtPr>
-                                  <w:sdtEndPr/>
                                   <w:sdtContent>
                                     <w:r>
                                       <w:rPr>
@@ -196,7 +195,7 @@
                     <v:stroke joinstyle="miter"/>
                     <v:path gradientshapeok="t" o:connecttype="rect"/>
                   </v:shapetype>
-                  <v:shape id="Zone de texte 62" o:spid="_x0000_s1026" type="#_x0000_t202" style="position:absolute;margin-left:0;margin-top:0;width:468pt;height:1in;z-index:251654144;visibility:visible;mso-wrap-style:square;mso-width-percent:765;mso-wrap-distance-left:9pt;mso-wrap-distance-top:0;mso-wrap-distance-right:9pt;mso-wrap-distance-bottom:0;mso-position-horizontal:center;mso-position-horizontal-relative:page;mso-position-vertical:top;mso-position-vertical-relative:margin;mso-width-percent:765;mso-width-relative:page;v-text-anchor:top" o:gfxdata="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" filled="f" stroked="f" strokeweight=".5pt">
+                  <v:shape id="Zone de texte 62" o:spid="_x0000_s1026" type="#_x0000_t202" style="position:absolute;margin-left:0;margin-top:0;width:468pt;height:1in;z-index:251648000;visibility:visible;mso-wrap-style:square;mso-width-percent:765;mso-wrap-distance-left:9pt;mso-wrap-distance-top:0;mso-wrap-distance-right:9pt;mso-wrap-distance-bottom:0;mso-position-horizontal:center;mso-position-horizontal-relative:page;mso-position-vertical:top;mso-position-vertical-relative:margin;mso-width-percent:765;mso-width-relative:page;v-text-anchor:top" o:gfxdata="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" filled="f" stroked="f" strokeweight=".5pt">
                     <v:textbox style="mso-fit-shape-to-text:t">
                       <w:txbxContent>
                         <w:sdt>
@@ -268,7 +267,6 @@
                               <w:dataBinding w:prefixMappings="xmlns:ns0='http://purl.org/dc/elements/1.1/' xmlns:ns1='http://schemas.openxmlformats.org/package/2006/metadata/core-properties' " w:xpath="/ns1:coreProperties[1]/ns0:subject[1]" w:storeItemID="{6C3C8BC8-F283-45AE-878A-BAB7291924A1}"/>
                               <w:text/>
                             </w:sdtPr>
-                            <w:sdtEndPr/>
                             <w:sdtContent>
                               <w:r>
                                 <w:rPr>
@@ -303,7 +301,7 @@
             <mc:AlternateContent>
               <mc:Choice Requires="wps">
                 <w:drawing>
-                  <wp:anchor distT="0" distB="0" distL="114300" distR="114300" simplePos="0" relativeHeight="251656192" behindDoc="0" locked="0" layoutInCell="1" allowOverlap="1" wp14:anchorId="7A74FF3B" wp14:editId="6E5646E9">
+                  <wp:anchor distT="0" distB="0" distL="114300" distR="114300" simplePos="0" relativeHeight="251650048" behindDoc="0" locked="0" layoutInCell="1" allowOverlap="1" wp14:anchorId="7A74FF3B" wp14:editId="644B4CBF">
                     <wp:simplePos x="0" y="0"/>
                     <wp:positionH relativeFrom="page">
                       <wp:posOffset>466725</wp:posOffset>
@@ -375,7 +373,6 @@
                                     <w:dataBinding w:prefixMappings="xmlns:ns0='http://schemas.openxmlformats.org/officeDocument/2006/extended-properties' " w:xpath="/ns0:Properties[1]/ns0:Company[1]" w:storeItemID="{6668398D-A668-4E3E-A5EB-62B293D839F1}"/>
                                     <w:text/>
                                   </w:sdtPr>
-                                  <w:sdtEndPr/>
                                   <w:sdtContent>
                                     <w:r>
                                       <w:rPr>
@@ -403,7 +400,6 @@
                                   <w:dataBinding w:prefixMappings="xmlns:ns0='http://purl.org/dc/elements/1.1/' xmlns:ns1='http://schemas.openxmlformats.org/package/2006/metadata/core-properties' " w:xpath="/ns1:coreProperties[1]/ns1:category[1]" w:storeItemID="{6C3C8BC8-F283-45AE-878A-BAB7291924A1}"/>
                                   <w:text/>
                                 </w:sdtPr>
-                                <w:sdtEndPr/>
                                 <w:sdtContent>
                                   <w:p>
                                     <w:pPr>
@@ -501,7 +497,7 @@
               </mc:Choice>
               <mc:Fallback>
                 <w:pict>
-                  <v:shape w14:anchorId="7A74FF3B" id="Zone de texte 69" o:spid="_x0000_s1027" type="#_x0000_t202" style="position:absolute;margin-left:36.75pt;margin-top:657.4pt;width:525.15pt;height:29.5pt;z-index:251656192;visibility:visible;mso-wrap-style:square;mso-width-percent:0;mso-height-percent:0;mso-wrap-distance-left:9pt;mso-wrap-distance-top:0;mso-wrap-distance-right:9pt;mso-wrap-distance-bottom:0;mso-position-horizontal:absolute;mso-position-horizontal-relative:page;mso-position-vertical:absolute;mso-position-vertical-relative:margin;mso-width-percent:0;mso-height-percent:0;mso-width-relative:page;mso-height-relative:margin;v-text-anchor:bottom" o:gfxdata="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" filled="f" stroked="f" strokeweight=".5pt">
+                  <v:shape w14:anchorId="7A74FF3B" id="Zone de texte 69" o:spid="_x0000_s1027" type="#_x0000_t202" style="position:absolute;margin-left:36.75pt;margin-top:657.4pt;width:525.15pt;height:29.5pt;z-index:251650048;visibility:visible;mso-wrap-style:square;mso-width-percent:0;mso-height-percent:0;mso-wrap-distance-left:9pt;mso-wrap-distance-top:0;mso-wrap-distance-right:9pt;mso-wrap-distance-bottom:0;mso-position-horizontal:absolute;mso-position-horizontal-relative:page;mso-position-vertical:absolute;mso-position-vertical-relative:margin;mso-width-percent:0;mso-height-percent:0;mso-width-relative:page;mso-height-relative:margin;v-text-anchor:bottom" o:gfxdata="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" filled="f" stroked="f" strokeweight=".5pt">
                     <v:textbox style="mso-fit-shape-to-text:t" inset="0,0,0,0">
                       <w:txbxContent>
                         <w:p>
@@ -529,7 +525,6 @@
                               <w:dataBinding w:prefixMappings="xmlns:ns0='http://schemas.openxmlformats.org/officeDocument/2006/extended-properties' " w:xpath="/ns0:Properties[1]/ns0:Company[1]" w:storeItemID="{6668398D-A668-4E3E-A5EB-62B293D839F1}"/>
                               <w:text/>
                             </w:sdtPr>
-                            <w:sdtEndPr/>
                             <w:sdtContent>
                               <w:r>
                                 <w:rPr>
@@ -557,7 +552,6 @@
                             <w:dataBinding w:prefixMappings="xmlns:ns0='http://purl.org/dc/elements/1.1/' xmlns:ns1='http://schemas.openxmlformats.org/package/2006/metadata/core-properties' " w:xpath="/ns1:coreProperties[1]/ns1:category[1]" w:storeItemID="{6C3C8BC8-F283-45AE-878A-BAB7291924A1}"/>
                             <w:text/>
                           </w:sdtPr>
-                          <w:sdtEndPr/>
                           <w:sdtContent>
                             <w:p>
                               <w:pPr>
@@ -648,7 +642,7 @@
               <w:noProof/>
             </w:rPr>
             <w:drawing>
-              <wp:anchor distT="0" distB="0" distL="114300" distR="114300" simplePos="0" relativeHeight="251658240" behindDoc="0" locked="0" layoutInCell="1" allowOverlap="1" wp14:anchorId="75CA6038" wp14:editId="7EEB44EA">
+              <wp:anchor distT="0" distB="0" distL="114300" distR="114300" simplePos="0" relativeHeight="251652096" behindDoc="0" locked="0" layoutInCell="1" allowOverlap="1" wp14:anchorId="75CA6038" wp14:editId="37CC372B">
                 <wp:simplePos x="0" y="0"/>
                 <wp:positionH relativeFrom="margin">
                   <wp:posOffset>4717471</wp:posOffset>
@@ -702,7 +696,7 @@
               <w:noProof/>
             </w:rPr>
             <w:drawing>
-              <wp:anchor distT="0" distB="0" distL="114300" distR="114300" simplePos="0" relativeHeight="251652095" behindDoc="0" locked="0" layoutInCell="1" allowOverlap="1" wp14:anchorId="22A44AB2" wp14:editId="22BFB0FB">
+              <wp:anchor distT="0" distB="0" distL="114300" distR="114300" simplePos="0" relativeHeight="251645951" behindDoc="0" locked="0" layoutInCell="1" allowOverlap="1" wp14:anchorId="22A44AB2" wp14:editId="306D4929">
                 <wp:simplePos x="0" y="0"/>
                 <wp:positionH relativeFrom="margin">
                   <wp:posOffset>2098040</wp:posOffset>
@@ -762,7 +756,7 @@
               <w:noProof/>
             </w:rPr>
             <w:drawing>
-              <wp:anchor distT="0" distB="0" distL="114300" distR="114300" simplePos="0" relativeHeight="251659264" behindDoc="0" locked="0" layoutInCell="1" allowOverlap="1" wp14:anchorId="076ACC49" wp14:editId="2EF55D49">
+              <wp:anchor distT="0" distB="0" distL="114300" distR="114300" simplePos="0" relativeHeight="251653120" behindDoc="0" locked="0" layoutInCell="1" allowOverlap="1" wp14:anchorId="076ACC49" wp14:editId="6B9C69E2">
                 <wp:simplePos x="0" y="0"/>
                 <wp:positionH relativeFrom="column">
                   <wp:posOffset>296526</wp:posOffset>
@@ -821,7 +815,7 @@
             <mc:AlternateContent>
               <mc:Choice Requires="wpg">
                 <w:drawing>
-                  <wp:anchor distT="0" distB="0" distL="114300" distR="114300" simplePos="0" relativeHeight="251657216" behindDoc="1" locked="0" layoutInCell="1" allowOverlap="1" wp14:anchorId="52B0FF7C" wp14:editId="160873AB">
+                  <wp:anchor distT="0" distB="0" distL="114300" distR="114300" simplePos="0" relativeHeight="251651072" behindDoc="1" locked="0" layoutInCell="1" allowOverlap="1" wp14:anchorId="52B0FF7C" wp14:editId="6A96E195">
                     <wp:simplePos x="0" y="0"/>
                     <wp:positionH relativeFrom="page">
                       <wp:posOffset>1666875</wp:posOffset>
@@ -1305,7 +1299,7 @@
               </mc:Choice>
               <mc:Fallback>
                 <w:pict>
-                  <v:group w14:anchorId="2CD3EFCD" id="Groupe 2" o:spid="_x0000_s1026" style="position:absolute;margin-left:131.25pt;margin-top:201pt;width:465.95pt;height:528pt;z-index:-251659264;mso-position-horizontal-relative:page;mso-position-vertical-relative:page" coordsize="43291,44910" o:gfxdata="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">
+                  <v:group w14:anchorId="44CDE76B" id="Groupe 2" o:spid="_x0000_s1026" style="position:absolute;margin-left:131.25pt;margin-top:201pt;width:465.95pt;height:528pt;z-index:-251665408;mso-position-horizontal-relative:page;mso-position-vertical-relative:page" coordsize="43291,44910" o:gfxdata="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">
                     <o:lock v:ext="edit" aspectratio="t"/>
                     <v:shape id="Forme libre 64" o:spid="_x0000_s1027" style="position:absolute;left:15017;width:28274;height:28352;visibility:visible;mso-wrap-style:square;v-text-anchor:top" coordsize="1781,1786" o:gfxdata="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" path="m4,1786l,1782,1776,r5,5l4,1786xe" filled="f" stroked="f">
                       <v:path arrowok="t" o:connecttype="custom" o:connectlocs="6350,2835275;0,2828925;2819400,0;2827338,7938;6350,2835275" o:connectangles="0,0,0,0,0"/>
@@ -2992,7 +2986,7 @@
           <w:noProof/>
         </w:rPr>
         <w:drawing>
-          <wp:inline distT="0" distB="0" distL="0" distR="0" wp14:anchorId="78B353F2" wp14:editId="5D4A18CC">
+          <wp:inline distT="0" distB="0" distL="0" distR="0" wp14:anchorId="78B353F2" wp14:editId="39591348">
             <wp:extent cx="4966710" cy="1526565"/>
             <wp:effectExtent l="0" t="0" r="5715" b="0"/>
             <wp:docPr id="7" name="Image 7"/>
@@ -3232,7 +3226,7 @@
         <mc:AlternateContent>
           <mc:Choice Requires="wpg">
             <w:drawing>
-              <wp:anchor distT="0" distB="0" distL="114300" distR="114300" simplePos="0" relativeHeight="251673600" behindDoc="0" locked="0" layoutInCell="1" allowOverlap="1" wp14:anchorId="5131CAD7" wp14:editId="7EA6345B">
+              <wp:anchor distT="0" distB="0" distL="114300" distR="114300" simplePos="0" relativeHeight="251667456" behindDoc="0" locked="0" layoutInCell="1" allowOverlap="1" wp14:anchorId="5131CAD7" wp14:editId="29457831">
                 <wp:simplePos x="0" y="0"/>
                 <wp:positionH relativeFrom="margin">
                   <wp:align>center</wp:align>
@@ -3509,7 +3503,7 @@
           </mc:Choice>
           <mc:Fallback>
             <w:pict>
-              <v:group w14:anchorId="5131CAD7" id="Groupe 15" o:spid="_x0000_s1028" style="position:absolute;margin-left:0;margin-top:48pt;width:407.7pt;height:111pt;z-index:251673600;mso-position-horizontal:center;mso-position-horizontal-relative:margin" coordsize="51777,14097" o:gfxdata="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">
+              <v:group w14:anchorId="5131CAD7" id="Groupe 15" o:spid="_x0000_s1028" style="position:absolute;margin-left:0;margin-top:48pt;width:407.7pt;height:111pt;z-index:251667456;mso-position-horizontal:center;mso-position-horizontal-relative:margin" coordsize="51777,14097" o:gfxdata="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">
                 <v:shape id="Zone de texte 8" o:spid="_x0000_s1029" type="#_x0000_t202" style="position:absolute;left:41338;top:11334;width:10439;height:2667;visibility:visible;mso-wrap-style:square;v-text-anchor:top" o:gfxdata="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" stroked="f">
                   <v:textbox style="mso-fit-shape-to-text:t" inset="0,0,0,0">
                     <w:txbxContent>
@@ -3675,7 +3669,7 @@
           <w:color w:val="FF0000"/>
         </w:rPr>
         <w:drawing>
-          <wp:inline distT="0" distB="0" distL="0" distR="0" wp14:anchorId="46B0FA04" wp14:editId="493376A0">
+          <wp:inline distT="0" distB="0" distL="0" distR="0" wp14:anchorId="46B0FA04" wp14:editId="6920AAC4">
             <wp:extent cx="4495800" cy="4495800"/>
             <wp:effectExtent l="0" t="0" r="0" b="0"/>
             <wp:docPr id="16" name="Image 16"/>
@@ -3759,7 +3753,7 @@
         <mc:AlternateContent>
           <mc:Choice Requires="wpg">
             <w:drawing>
-              <wp:anchor distT="0" distB="0" distL="114300" distR="114300" simplePos="0" relativeHeight="251682816" behindDoc="0" locked="0" layoutInCell="1" allowOverlap="1" wp14:anchorId="574D70C9" wp14:editId="565AC3CC">
+              <wp:anchor distT="0" distB="0" distL="114300" distR="114300" simplePos="0" relativeHeight="251676672" behindDoc="0" locked="0" layoutInCell="1" allowOverlap="1" wp14:anchorId="574D70C9" wp14:editId="25441F89">
                 <wp:simplePos x="0" y="0"/>
                 <wp:positionH relativeFrom="margin">
                   <wp:align>center</wp:align>
@@ -3956,7 +3950,7 @@
           </mc:Choice>
           <mc:Fallback>
             <w:pict>
-              <v:group w14:anchorId="574D70C9" id="Groupe 23" o:spid="_x0000_s1038" style="position:absolute;margin-left:0;margin-top:23.1pt;width:228.75pt;height:98.25pt;z-index:251682816;mso-position-horizontal:center;mso-position-horizontal-relative:margin" coordsize="29051,12477" o:gfxdata="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">
+              <v:group w14:anchorId="574D70C9" id="Groupe 23" o:spid="_x0000_s1038" style="position:absolute;margin-left:0;margin-top:23.1pt;width:228.75pt;height:98.25pt;z-index:251676672;mso-position-horizontal:center;mso-position-horizontal-relative:margin" coordsize="29051,12477" o:gfxdata="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">
                 <v:group id="Groupe 22" o:spid="_x0000_s1039" style="position:absolute;width:29013;height:12382" coordsize="29013,12382" o:gfxdata="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">
                   <v:group id="Groupe 21" o:spid="_x0000_s1040" style="position:absolute;width:29013;height:9201" coordsize="29013,9201" o:gfxdata="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">
                     <v:shape id="Image 17" o:spid="_x0000_s1041" type="#_x0000_t75" style="position:absolute;width:9048;height:9105;visibility:visible;mso-wrap-style:square" o:gfxdata="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">
@@ -4025,7 +4019,7 @@
         <mc:AlternateContent>
           <mc:Choice Requires="wps">
             <w:drawing>
-              <wp:anchor distT="0" distB="0" distL="114300" distR="114300" simplePos="0" relativeHeight="251692032" behindDoc="0" locked="0" layoutInCell="1" allowOverlap="1" wp14:anchorId="03168931" wp14:editId="0153B3EF">
+              <wp:anchor distT="0" distB="0" distL="114300" distR="114300" simplePos="0" relativeHeight="251685888" behindDoc="0" locked="0" layoutInCell="1" allowOverlap="1" wp14:anchorId="03168931" wp14:editId="417A87B0">
                 <wp:simplePos x="0" y="0"/>
                 <wp:positionH relativeFrom="column">
                   <wp:posOffset>1052830</wp:posOffset>
@@ -4087,7 +4081,7 @@
           </mc:Choice>
           <mc:Fallback>
             <w:pict>
-              <v:shape w14:anchorId="03168931" id="Zone de texte 33" o:spid="_x0000_s1045" type="#_x0000_t202" style="position:absolute;left:0;text-align:left;margin-left:82.9pt;margin-top:103.95pt;width:76.5pt;height:.05pt;z-index:251692032;visibility:visible;mso-wrap-style:square;mso-wrap-distance-left:9pt;mso-wrap-distance-top:0;mso-wrap-distance-right:9pt;mso-wrap-distance-bottom:0;mso-position-horizontal:absolute;mso-position-horizontal-relative:text;mso-position-vertical:absolute;mso-position-vertical-relative:text;v-text-anchor:top" o:gfxdata="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" stroked="f">
+              <v:shape w14:anchorId="03168931" id="Zone de texte 33" o:spid="_x0000_s1045" type="#_x0000_t202" style="position:absolute;left:0;text-align:left;margin-left:82.9pt;margin-top:103.95pt;width:76.5pt;height:.05pt;z-index:251685888;visibility:visible;mso-wrap-style:square;mso-wrap-distance-left:9pt;mso-wrap-distance-top:0;mso-wrap-distance-right:9pt;mso-wrap-distance-bottom:0;mso-position-horizontal:absolute;mso-position-horizontal-relative:text;mso-position-vertical:absolute;mso-position-vertical-relative:text;v-text-anchor:top" o:gfxdata="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" stroked="f">
                 <v:textbox style="mso-fit-shape-to-text:t" inset="0,0,0,0">
                   <w:txbxContent>
                     <w:p>
@@ -4115,7 +4109,7 @@
           <w:noProof/>
         </w:rPr>
         <w:drawing>
-          <wp:anchor distT="0" distB="0" distL="114300" distR="114300" simplePos="0" relativeHeight="251687936" behindDoc="0" locked="0" layoutInCell="1" allowOverlap="1" wp14:anchorId="5C1F4E2F" wp14:editId="57F2DCE0">
+          <wp:anchor distT="0" distB="0" distL="114300" distR="114300" simplePos="0" relativeHeight="251681792" behindDoc="0" locked="0" layoutInCell="1" allowOverlap="1" wp14:anchorId="5C1F4E2F" wp14:editId="14B43844">
             <wp:simplePos x="0" y="0"/>
             <wp:positionH relativeFrom="column">
               <wp:posOffset>1052830</wp:posOffset>
@@ -4177,7 +4171,7 @@
         <mc:AlternateContent>
           <mc:Choice Requires="wps">
             <w:drawing>
-              <wp:anchor distT="0" distB="0" distL="114300" distR="114300" simplePos="0" relativeHeight="251694080" behindDoc="0" locked="0" layoutInCell="1" allowOverlap="1" wp14:anchorId="77FAD86A" wp14:editId="12275A7A">
+              <wp:anchor distT="0" distB="0" distL="114300" distR="114300" simplePos="0" relativeHeight="251687936" behindDoc="0" locked="0" layoutInCell="1" allowOverlap="1" wp14:anchorId="77FAD86A" wp14:editId="60DF4D90">
                 <wp:simplePos x="0" y="0"/>
                 <wp:positionH relativeFrom="column">
                   <wp:posOffset>2486660</wp:posOffset>
@@ -4239,7 +4233,7 @@
           </mc:Choice>
           <mc:Fallback>
             <w:pict>
-              <v:shape w14:anchorId="77FAD86A" id="Zone de texte 34" o:spid="_x0000_s1046" type="#_x0000_t202" style="position:absolute;left:0;text-align:left;margin-left:195.8pt;margin-top:103.25pt;width:1in;height:.05pt;z-index:251694080;visibility:visible;mso-wrap-style:square;mso-wrap-distance-left:9pt;mso-wrap-distance-top:0;mso-wrap-distance-right:9pt;mso-wrap-distance-bottom:0;mso-position-horizontal:absolute;mso-position-horizontal-relative:text;mso-position-vertical:absolute;mso-position-vertical-relative:text;v-text-anchor:top" o:gfxdata="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" stroked="f">
+              <v:shape w14:anchorId="77FAD86A" id="Zone de texte 34" o:spid="_x0000_s1046" type="#_x0000_t202" style="position:absolute;left:0;text-align:left;margin-left:195.8pt;margin-top:103.25pt;width:1in;height:.05pt;z-index:251687936;visibility:visible;mso-wrap-style:square;mso-wrap-distance-left:9pt;mso-wrap-distance-top:0;mso-wrap-distance-right:9pt;mso-wrap-distance-bottom:0;mso-position-horizontal:absolute;mso-position-horizontal-relative:text;mso-position-vertical:absolute;mso-position-vertical-relative:text;v-text-anchor:top" o:gfxdata="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" stroked="f">
                 <v:textbox style="mso-fit-shape-to-text:t" inset="0,0,0,0">
                   <w:txbxContent>
                     <w:p>
@@ -4267,7 +4261,7 @@
           <w:noProof/>
         </w:rPr>
         <w:drawing>
-          <wp:anchor distT="0" distB="0" distL="114300" distR="114300" simplePos="0" relativeHeight="251684864" behindDoc="0" locked="0" layoutInCell="1" allowOverlap="1" wp14:anchorId="5FC8BF73" wp14:editId="37E7596F">
+          <wp:anchor distT="0" distB="0" distL="114300" distR="114300" simplePos="0" relativeHeight="251678720" behindDoc="0" locked="0" layoutInCell="1" allowOverlap="1" wp14:anchorId="5FC8BF73" wp14:editId="71AF6460">
             <wp:simplePos x="0" y="0"/>
             <wp:positionH relativeFrom="margin">
               <wp:align>center</wp:align>
@@ -4329,7 +4323,7 @@
         <mc:AlternateContent>
           <mc:Choice Requires="wps">
             <w:drawing>
-              <wp:anchor distT="0" distB="0" distL="114300" distR="114300" simplePos="0" relativeHeight="251698176" behindDoc="0" locked="0" layoutInCell="1" allowOverlap="1" wp14:anchorId="4343A8D3" wp14:editId="64F2F491">
+              <wp:anchor distT="0" distB="0" distL="114300" distR="114300" simplePos="0" relativeHeight="251692032" behindDoc="0" locked="0" layoutInCell="1" allowOverlap="1" wp14:anchorId="4343A8D3" wp14:editId="70AAB99F">
                 <wp:simplePos x="0" y="0"/>
                 <wp:positionH relativeFrom="column">
                   <wp:posOffset>4712970</wp:posOffset>
@@ -4391,7 +4385,7 @@
           </mc:Choice>
           <mc:Fallback>
             <w:pict>
-              <v:shape w14:anchorId="4343A8D3" id="Zone de texte 36" o:spid="_x0000_s1047" type="#_x0000_t202" style="position:absolute;left:0;text-align:left;margin-left:371.1pt;margin-top:105.65pt;width:82.45pt;height:.05pt;z-index:251698176;visibility:visible;mso-wrap-style:square;mso-wrap-distance-left:9pt;mso-wrap-distance-top:0;mso-wrap-distance-right:9pt;mso-wrap-distance-bottom:0;mso-position-horizontal:absolute;mso-position-horizontal-relative:text;mso-position-vertical:absolute;mso-position-vertical-relative:text;v-text-anchor:top" o:gfxdata="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" stroked="f">
+              <v:shape w14:anchorId="4343A8D3" id="Zone de texte 36" o:spid="_x0000_s1047" type="#_x0000_t202" style="position:absolute;left:0;text-align:left;margin-left:371.1pt;margin-top:105.65pt;width:82.45pt;height:.05pt;z-index:251692032;visibility:visible;mso-wrap-style:square;mso-wrap-distance-left:9pt;mso-wrap-distance-top:0;mso-wrap-distance-right:9pt;mso-wrap-distance-bottom:0;mso-position-horizontal:absolute;mso-position-horizontal-relative:text;mso-position-vertical:absolute;mso-position-vertical-relative:text;v-text-anchor:top" o:gfxdata="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" stroked="f">
                 <v:textbox style="mso-fit-shape-to-text:t" inset="0,0,0,0">
                   <w:txbxContent>
                     <w:p>
@@ -4416,7 +4410,7 @@
       </w:r>
       <w:r>
         <w:drawing>
-          <wp:anchor distT="0" distB="0" distL="114300" distR="114300" simplePos="0" relativeHeight="251683840" behindDoc="0" locked="0" layoutInCell="1" allowOverlap="1" wp14:anchorId="143A06CE" wp14:editId="13FA52DA">
+          <wp:anchor distT="0" distB="0" distL="114300" distR="114300" simplePos="0" relativeHeight="251677696" behindDoc="0" locked="0" layoutInCell="1" allowOverlap="1" wp14:anchorId="143A06CE" wp14:editId="60A0079D">
             <wp:simplePos x="0" y="0"/>
             <wp:positionH relativeFrom="margin">
               <wp:align>right</wp:align>
@@ -4478,7 +4472,7 @@
         <mc:AlternateContent>
           <mc:Choice Requires="wps">
             <w:drawing>
-              <wp:anchor distT="0" distB="0" distL="114300" distR="114300" simplePos="0" relativeHeight="251689984" behindDoc="0" locked="0" layoutInCell="1" allowOverlap="1" wp14:anchorId="54CF5D51" wp14:editId="39EC2C5E">
+              <wp:anchor distT="0" distB="0" distL="114300" distR="114300" simplePos="0" relativeHeight="251683840" behindDoc="0" locked="0" layoutInCell="1" allowOverlap="1" wp14:anchorId="54CF5D51" wp14:editId="7650FFCD">
                 <wp:simplePos x="0" y="0"/>
                 <wp:positionH relativeFrom="column">
                   <wp:posOffset>0</wp:posOffset>
@@ -4540,7 +4534,7 @@
           </mc:Choice>
           <mc:Fallback>
             <w:pict>
-              <v:shape w14:anchorId="54CF5D51" id="Zone de texte 32" o:spid="_x0000_s1048" type="#_x0000_t202" style="position:absolute;left:0;text-align:left;margin-left:0;margin-top:105.55pt;width:1in;height:.05pt;z-index:251689984;visibility:visible;mso-wrap-style:square;mso-wrap-distance-left:9pt;mso-wrap-distance-top:0;mso-wrap-distance-right:9pt;mso-wrap-distance-bottom:0;mso-position-horizontal:absolute;mso-position-horizontal-relative:text;mso-position-vertical:absolute;mso-position-vertical-relative:text;v-text-anchor:top" o:gfxdata="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" stroked="f">
+              <v:shape w14:anchorId="54CF5D51" id="Zone de texte 32" o:spid="_x0000_s1048" type="#_x0000_t202" style="position:absolute;left:0;text-align:left;margin-left:0;margin-top:105.55pt;width:1in;height:.05pt;z-index:251683840;visibility:visible;mso-wrap-style:square;mso-wrap-distance-left:9pt;mso-wrap-distance-top:0;mso-wrap-distance-right:9pt;mso-wrap-distance-bottom:0;mso-position-horizontal:absolute;mso-position-horizontal-relative:text;mso-position-vertical:absolute;mso-position-vertical-relative:text;v-text-anchor:top" o:gfxdata="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" stroked="f">
                 <v:textbox style="mso-fit-shape-to-text:t" inset="0,0,0,0">
                   <w:txbxContent>
                     <w:p>
@@ -4568,7 +4562,7 @@
           <w:noProof/>
         </w:rPr>
         <w:drawing>
-          <wp:anchor distT="0" distB="0" distL="114300" distR="114300" simplePos="0" relativeHeight="251685888" behindDoc="0" locked="0" layoutInCell="1" allowOverlap="1" wp14:anchorId="7EBB070D" wp14:editId="172417ED">
+          <wp:anchor distT="0" distB="0" distL="114300" distR="114300" simplePos="0" relativeHeight="251679744" behindDoc="0" locked="0" layoutInCell="1" allowOverlap="1" wp14:anchorId="7EBB070D" wp14:editId="1C725FA6">
             <wp:simplePos x="0" y="0"/>
             <wp:positionH relativeFrom="margin">
               <wp:align>left</wp:align>
@@ -4637,7 +4631,7 @@
         <mc:AlternateContent>
           <mc:Choice Requires="wps">
             <w:drawing>
-              <wp:anchor distT="0" distB="0" distL="114300" distR="114300" simplePos="0" relativeHeight="251696128" behindDoc="0" locked="0" layoutInCell="1" allowOverlap="1" wp14:anchorId="2B213E14" wp14:editId="0DD21BBD">
+              <wp:anchor distT="0" distB="0" distL="114300" distR="114300" simplePos="0" relativeHeight="251689984" behindDoc="0" locked="0" layoutInCell="1" allowOverlap="1" wp14:anchorId="2B213E14" wp14:editId="6ACC26AA">
                 <wp:simplePos x="0" y="0"/>
                 <wp:positionH relativeFrom="column">
                   <wp:posOffset>3415030</wp:posOffset>
@@ -4701,7 +4695,7 @@
           </mc:Choice>
           <mc:Fallback>
             <w:pict>
-              <v:shape w14:anchorId="2B213E14" id="Zone de texte 35" o:spid="_x0000_s1049" type="#_x0000_t202" style="position:absolute;left:0;text-align:left;margin-left:268.9pt;margin-top:105.35pt;width:76.5pt;height:.05pt;z-index:251696128;visibility:visible;mso-wrap-style:square;mso-wrap-distance-left:9pt;mso-wrap-distance-top:0;mso-wrap-distance-right:9pt;mso-wrap-distance-bottom:0;mso-position-horizontal:absolute;mso-position-horizontal-relative:text;mso-position-vertical:absolute;mso-position-vertical-relative:text;v-text-anchor:top" o:gfxdata="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" stroked="f">
+              <v:shape w14:anchorId="2B213E14" id="Zone de texte 35" o:spid="_x0000_s1049" type="#_x0000_t202" style="position:absolute;left:0;text-align:left;margin-left:268.9pt;margin-top:105.35pt;width:76.5pt;height:.05pt;z-index:251689984;visibility:visible;mso-wrap-style:square;mso-wrap-distance-left:9pt;mso-wrap-distance-top:0;mso-wrap-distance-right:9pt;mso-wrap-distance-bottom:0;mso-position-horizontal:absolute;mso-position-horizontal-relative:text;mso-position-vertical:absolute;mso-position-vertical-relative:text;v-text-anchor:top" o:gfxdata="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" stroked="f">
                 <v:textbox style="mso-fit-shape-to-text:t" inset="0,0,0,0">
                   <w:txbxContent>
                     <w:p>
@@ -4728,7 +4722,7 @@
       </w:r>
       <w:r>
         <w:drawing>
-          <wp:anchor distT="0" distB="0" distL="114300" distR="114300" simplePos="0" relativeHeight="251686912" behindDoc="0" locked="0" layoutInCell="1" allowOverlap="1" wp14:anchorId="59FEEAFC" wp14:editId="72A5A7B3">
+          <wp:anchor distT="0" distB="0" distL="114300" distR="114300" simplePos="0" relativeHeight="251680768" behindDoc="0" locked="0" layoutInCell="1" allowOverlap="1" wp14:anchorId="59FEEAFC" wp14:editId="34F42CE9">
             <wp:simplePos x="0" y="0"/>
             <wp:positionH relativeFrom="column">
               <wp:posOffset>3415030</wp:posOffset>
@@ -4925,7 +4919,1159 @@
         <w:jc w:val="both"/>
       </w:pPr>
       <w:r>
+        <w:rPr>
+          <w:noProof/>
+          <w:color w:val="FF0000"/>
+        </w:rPr>
+        <mc:AlternateContent>
+          <mc:Choice Requires="wpg">
+            <w:drawing>
+              <wp:anchor distT="0" distB="0" distL="114300" distR="114300" simplePos="0" relativeHeight="251717632" behindDoc="0" locked="0" layoutInCell="1" allowOverlap="1" wp14:anchorId="1F2D887B" wp14:editId="67F9F23A">
+                <wp:simplePos x="0" y="0"/>
+                <wp:positionH relativeFrom="margin">
+                  <wp:align>center</wp:align>
+                </wp:positionH>
+                <wp:positionV relativeFrom="paragraph">
+                  <wp:posOffset>1043305</wp:posOffset>
+                </wp:positionV>
+                <wp:extent cx="6400800" cy="4743450"/>
+                <wp:effectExtent l="0" t="0" r="0" b="19050"/>
+                <wp:wrapNone/>
+                <wp:docPr id="54" name="Groupe 54"/>
+                <wp:cNvGraphicFramePr/>
+                <a:graphic xmlns:a="http://schemas.openxmlformats.org/drawingml/2006/main">
+                  <a:graphicData uri="http://schemas.microsoft.com/office/word/2010/wordprocessingGroup">
+                    <wpg:wgp>
+                      <wpg:cNvGrpSpPr/>
+                      <wpg:grpSpPr>
+                        <a:xfrm>
+                          <a:off x="0" y="0"/>
+                          <a:ext cx="6400800" cy="4743450"/>
+                          <a:chOff x="0" y="0"/>
+                          <a:chExt cx="6400800" cy="4743450"/>
+                        </a:xfrm>
+                      </wpg:grpSpPr>
+                      <wps:wsp>
+                        <wps:cNvPr id="38" name="Zone de texte 38"/>
+                        <wps:cNvSpPr txBox="1"/>
+                        <wps:spPr>
+                          <a:xfrm>
+                            <a:off x="4314825" y="0"/>
+                            <a:ext cx="342900" cy="419100"/>
+                          </a:xfrm>
+                          <a:prstGeom prst="rect">
+                            <a:avLst/>
+                          </a:prstGeom>
+                          <a:noFill/>
+                          <a:ln w="6350">
+                            <a:noFill/>
+                          </a:ln>
+                        </wps:spPr>
+                        <wps:txbx>
+                          <w:txbxContent>
+                            <w:p>
+                              <w:pPr>
+                                <w:rPr>
+                                  <w:rFonts w:ascii="Courier New" w:hAnsi="Courier New" w:cs="Courier New"/>
+                                  <w:color w:val="ED7D31" w:themeColor="accent2"/>
+                                  <w:sz w:val="44"/>
+                                  <w:szCs w:val="44"/>
+                                </w:rPr>
+                              </w:pPr>
+                              <w:r>
+                                <w:rPr>
+                                  <w:rFonts w:ascii="Courier New" w:hAnsi="Courier New" w:cs="Courier New"/>
+                                  <w:color w:val="ED7D31" w:themeColor="accent2"/>
+                                  <w:sz w:val="44"/>
+                                  <w:szCs w:val="44"/>
+                                </w:rPr>
+                                <w:t>1</w:t>
+                              </w:r>
+                            </w:p>
+                          </w:txbxContent>
+                        </wps:txbx>
+                        <wps:bodyPr rot="0" spcFirstLastPara="0" vertOverflow="overflow" horzOverflow="overflow" vert="horz" wrap="square" lIns="91440" tIns="45720" rIns="91440" bIns="45720" numCol="1" spcCol="0" rtlCol="0" fromWordArt="0" anchor="t" anchorCtr="0" forceAA="0" compatLnSpc="1">
+                          <a:prstTxWarp prst="textNoShape">
+                            <a:avLst/>
+                          </a:prstTxWarp>
+                          <a:noAutofit/>
+                        </wps:bodyPr>
+                      </wps:wsp>
+                      <wpg:grpSp>
+                        <wpg:cNvPr id="53" name="Groupe 53"/>
+                        <wpg:cNvGrpSpPr/>
+                        <wpg:grpSpPr>
+                          <a:xfrm>
+                            <a:off x="0" y="2981325"/>
+                            <a:ext cx="6400800" cy="1762125"/>
+                            <a:chOff x="0" y="0"/>
+                            <a:chExt cx="6400800" cy="1762125"/>
+                          </a:xfrm>
+                        </wpg:grpSpPr>
+                        <wps:wsp>
+                          <wps:cNvPr id="44" name="Zone de texte 44"/>
+                          <wps:cNvSpPr txBox="1"/>
+                          <wps:spPr>
+                            <a:xfrm>
+                              <a:off x="695325" y="0"/>
+                              <a:ext cx="342900" cy="419100"/>
+                            </a:xfrm>
+                            <a:prstGeom prst="rect">
+                              <a:avLst/>
+                            </a:prstGeom>
+                            <a:noFill/>
+                            <a:ln w="6350">
+                              <a:noFill/>
+                            </a:ln>
+                          </wps:spPr>
+                          <wps:txbx>
+                            <w:txbxContent>
+                              <w:p>
+                                <w:pPr>
+                                  <w:rPr>
+                                    <w:rFonts w:ascii="Courier New" w:hAnsi="Courier New" w:cs="Courier New"/>
+                                    <w:color w:val="ED7D31" w:themeColor="accent2"/>
+                                    <w:sz w:val="44"/>
+                                    <w:szCs w:val="44"/>
+                                  </w:rPr>
+                                </w:pPr>
+                                <w:r>
+                                  <w:rPr>
+                                    <w:rFonts w:ascii="Courier New" w:hAnsi="Courier New" w:cs="Courier New"/>
+                                    <w:color w:val="ED7D31" w:themeColor="accent2"/>
+                                    <w:sz w:val="44"/>
+                                    <w:szCs w:val="44"/>
+                                  </w:rPr>
+                                  <w:t>2</w:t>
+                                </w:r>
+                              </w:p>
+                            </w:txbxContent>
+                          </wps:txbx>
+                          <wps:bodyPr rot="0" spcFirstLastPara="0" vertOverflow="overflow" horzOverflow="overflow" vert="horz" wrap="square" lIns="91440" tIns="45720" rIns="91440" bIns="45720" numCol="1" spcCol="0" rtlCol="0" fromWordArt="0" anchor="t" anchorCtr="0" forceAA="0" compatLnSpc="1">
+                            <a:prstTxWarp prst="textNoShape">
+                              <a:avLst/>
+                            </a:prstTxWarp>
+                            <a:noAutofit/>
+                          </wps:bodyPr>
+                        </wps:wsp>
+                        <wpg:grpSp>
+                          <wpg:cNvPr id="52" name="Groupe 52"/>
+                          <wpg:cNvGrpSpPr/>
+                          <wpg:grpSpPr>
+                            <a:xfrm>
+                              <a:off x="0" y="638175"/>
+                              <a:ext cx="6400800" cy="1123950"/>
+                              <a:chOff x="0" y="0"/>
+                              <a:chExt cx="6400800" cy="1123950"/>
+                            </a:xfrm>
+                          </wpg:grpSpPr>
+                          <wps:wsp>
+                            <wps:cNvPr id="46" name="Zone de texte 46"/>
+                            <wps:cNvSpPr txBox="1"/>
+                            <wps:spPr>
+                              <a:xfrm>
+                                <a:off x="0" y="600075"/>
+                                <a:ext cx="342900" cy="419100"/>
+                              </a:xfrm>
+                              <a:prstGeom prst="rect">
+                                <a:avLst/>
+                              </a:prstGeom>
+                              <a:noFill/>
+                              <a:ln w="6350">
+                                <a:noFill/>
+                              </a:ln>
+                            </wps:spPr>
+                            <wps:txbx>
+                              <w:txbxContent>
+                                <w:p>
+                                  <w:pPr>
+                                    <w:rPr>
+                                      <w:rFonts w:ascii="Courier New" w:hAnsi="Courier New" w:cs="Courier New"/>
+                                      <w:color w:val="ED7D31" w:themeColor="accent2"/>
+                                      <w:sz w:val="44"/>
+                                      <w:szCs w:val="44"/>
+                                    </w:rPr>
+                                  </w:pPr>
+                                  <w:r>
+                                    <w:rPr>
+                                      <w:rFonts w:ascii="Courier New" w:hAnsi="Courier New" w:cs="Courier New"/>
+                                      <w:color w:val="ED7D31" w:themeColor="accent2"/>
+                                      <w:sz w:val="44"/>
+                                      <w:szCs w:val="44"/>
+                                    </w:rPr>
+                                    <w:t>5</w:t>
+                                  </w:r>
+                                </w:p>
+                              </w:txbxContent>
+                            </wps:txbx>
+                            <wps:bodyPr rot="0" spcFirstLastPara="0" vertOverflow="overflow" horzOverflow="overflow" vert="horz" wrap="square" lIns="91440" tIns="45720" rIns="91440" bIns="45720" numCol="1" spcCol="0" rtlCol="0" fromWordArt="0" anchor="t" anchorCtr="0" forceAA="0" compatLnSpc="1">
+                              <a:prstTxWarp prst="textNoShape">
+                                <a:avLst/>
+                              </a:prstTxWarp>
+                              <a:noAutofit/>
+                            </wps:bodyPr>
+                          </wps:wsp>
+                          <wpg:grpSp>
+                            <wpg:cNvPr id="51" name="Groupe 51"/>
+                            <wpg:cNvGrpSpPr/>
+                            <wpg:grpSpPr>
+                              <a:xfrm>
+                                <a:off x="390525" y="0"/>
+                                <a:ext cx="6010275" cy="1123950"/>
+                                <a:chOff x="0" y="0"/>
+                                <a:chExt cx="6010275" cy="1123950"/>
+                              </a:xfrm>
+                            </wpg:grpSpPr>
+                            <wps:wsp>
+                              <wps:cNvPr id="47" name="Zone de texte 47"/>
+                              <wps:cNvSpPr txBox="1"/>
+                              <wps:spPr>
+                                <a:xfrm>
+                                  <a:off x="5667375" y="676275"/>
+                                  <a:ext cx="342900" cy="419100"/>
+                                </a:xfrm>
+                                <a:prstGeom prst="rect">
+                                  <a:avLst/>
+                                </a:prstGeom>
+                                <a:noFill/>
+                                <a:ln w="6350">
+                                  <a:noFill/>
+                                </a:ln>
+                              </wps:spPr>
+                              <wps:txbx>
+                                <w:txbxContent>
+                                  <w:p>
+                                    <w:pPr>
+                                      <w:rPr>
+                                        <w:rFonts w:ascii="Courier New" w:hAnsi="Courier New" w:cs="Courier New"/>
+                                        <w:color w:val="ED7D31" w:themeColor="accent2"/>
+                                        <w:sz w:val="44"/>
+                                        <w:szCs w:val="44"/>
+                                      </w:rPr>
+                                    </w:pPr>
+                                    <w:r>
+                                      <w:rPr>
+                                        <w:rFonts w:ascii="Courier New" w:hAnsi="Courier New" w:cs="Courier New"/>
+                                        <w:color w:val="ED7D31" w:themeColor="accent2"/>
+                                        <w:sz w:val="44"/>
+                                        <w:szCs w:val="44"/>
+                                      </w:rPr>
+                                      <w:t>6</w:t>
+                                    </w:r>
+                                  </w:p>
+                                </w:txbxContent>
+                              </wps:txbx>
+                              <wps:bodyPr rot="0" spcFirstLastPara="0" vertOverflow="overflow" horzOverflow="overflow" vert="horz" wrap="square" lIns="91440" tIns="45720" rIns="91440" bIns="45720" numCol="1" spcCol="0" rtlCol="0" fromWordArt="0" anchor="t" anchorCtr="0" forceAA="0" compatLnSpc="1">
+                                <a:prstTxWarp prst="textNoShape">
+                                  <a:avLst/>
+                                </a:prstTxWarp>
+                                <a:noAutofit/>
+                              </wps:bodyPr>
+                            </wps:wsp>
+                            <wpg:grpSp>
+                              <wpg:cNvPr id="50" name="Groupe 50"/>
+                              <wpg:cNvGrpSpPr/>
+                              <wpg:grpSpPr>
+                                <a:xfrm>
+                                  <a:off x="0" y="0"/>
+                                  <a:ext cx="5648325" cy="1123950"/>
+                                  <a:chOff x="0" y="0"/>
+                                  <a:chExt cx="5648325" cy="1123950"/>
+                                </a:xfrm>
+                              </wpg:grpSpPr>
+                              <wps:wsp>
+                                <wps:cNvPr id="41" name="Zone de texte 41"/>
+                                <wps:cNvSpPr txBox="1"/>
+                                <wps:spPr>
+                                  <a:xfrm>
+                                    <a:off x="847725" y="0"/>
+                                    <a:ext cx="342900" cy="419100"/>
+                                  </a:xfrm>
+                                  <a:prstGeom prst="rect">
+                                    <a:avLst/>
+                                  </a:prstGeom>
+                                  <a:noFill/>
+                                  <a:ln w="6350">
+                                    <a:noFill/>
+                                  </a:ln>
+                                </wps:spPr>
+                                <wps:txbx>
+                                  <w:txbxContent>
+                                    <w:p>
+                                      <w:pPr>
+                                        <w:rPr>
+                                          <w:rFonts w:ascii="Courier New" w:hAnsi="Courier New" w:cs="Courier New"/>
+                                          <w:color w:val="ED7D31" w:themeColor="accent2"/>
+                                          <w:sz w:val="44"/>
+                                          <w:szCs w:val="44"/>
+                                        </w:rPr>
+                                      </w:pPr>
+                                      <w:r>
+                                        <w:rPr>
+                                          <w:rFonts w:ascii="Courier New" w:hAnsi="Courier New" w:cs="Courier New"/>
+                                          <w:color w:val="ED7D31" w:themeColor="accent2"/>
+                                          <w:sz w:val="44"/>
+                                          <w:szCs w:val="44"/>
+                                        </w:rPr>
+                                        <w:t>3</w:t>
+                                      </w:r>
+                                    </w:p>
+                                  </w:txbxContent>
+                                </wps:txbx>
+                                <wps:bodyPr rot="0" spcFirstLastPara="0" vertOverflow="overflow" horzOverflow="overflow" vert="horz" wrap="square" lIns="91440" tIns="45720" rIns="91440" bIns="45720" numCol="1" spcCol="0" rtlCol="0" fromWordArt="0" anchor="t" anchorCtr="0" forceAA="0" compatLnSpc="1">
+                                  <a:prstTxWarp prst="textNoShape">
+                                    <a:avLst/>
+                                  </a:prstTxWarp>
+                                  <a:noAutofit/>
+                                </wps:bodyPr>
+                              </wps:wsp>
+                              <wpg:grpSp>
+                                <wpg:cNvPr id="49" name="Groupe 49"/>
+                                <wpg:cNvGrpSpPr/>
+                                <wpg:grpSpPr>
+                                  <a:xfrm>
+                                    <a:off x="0" y="0"/>
+                                    <a:ext cx="5648325" cy="1123950"/>
+                                    <a:chOff x="0" y="0"/>
+                                    <a:chExt cx="5648325" cy="1123950"/>
+                                  </a:xfrm>
+                                </wpg:grpSpPr>
+                                <wps:wsp>
+                                  <wps:cNvPr id="39" name="Zone de texte 39"/>
+                                  <wps:cNvSpPr txBox="1"/>
+                                  <wps:spPr>
+                                    <a:xfrm>
+                                      <a:off x="3314700" y="19050"/>
+                                      <a:ext cx="342900" cy="419100"/>
+                                    </a:xfrm>
+                                    <a:prstGeom prst="rect">
+                                      <a:avLst/>
+                                    </a:prstGeom>
+                                    <a:noFill/>
+                                    <a:ln w="6350">
+                                      <a:noFill/>
+                                    </a:ln>
+                                  </wps:spPr>
+                                  <wps:txbx>
+                                    <w:txbxContent>
+                                      <w:p>
+                                        <w:pPr>
+                                          <w:rPr>
+                                            <w:rFonts w:ascii="Courier New" w:hAnsi="Courier New" w:cs="Courier New"/>
+                                            <w:color w:val="ED7D31" w:themeColor="accent2"/>
+                                            <w:sz w:val="44"/>
+                                            <w:szCs w:val="44"/>
+                                          </w:rPr>
+                                        </w:pPr>
+                                        <w:r>
+                                          <w:rPr>
+                                            <w:rFonts w:ascii="Courier New" w:hAnsi="Courier New" w:cs="Courier New"/>
+                                            <w:color w:val="ED7D31" w:themeColor="accent2"/>
+                                            <w:sz w:val="44"/>
+                                            <w:szCs w:val="44"/>
+                                          </w:rPr>
+                                          <w:t>4</w:t>
+                                        </w:r>
+                                      </w:p>
+                                    </w:txbxContent>
+                                  </wps:txbx>
+                                  <wps:bodyPr rot="0" spcFirstLastPara="0" vertOverflow="overflow" horzOverflow="overflow" vert="horz" wrap="square" lIns="91440" tIns="45720" rIns="91440" bIns="45720" numCol="1" spcCol="0" rtlCol="0" fromWordArt="0" anchor="t" anchorCtr="0" forceAA="0" compatLnSpc="1">
+                                    <a:prstTxWarp prst="textNoShape">
+                                      <a:avLst/>
+                                    </a:prstTxWarp>
+                                    <a:noAutofit/>
+                                  </wps:bodyPr>
+                                </wps:wsp>
+                                <wps:wsp>
+                                  <wps:cNvPr id="42" name="Accolade fermante 42"/>
+                                  <wps:cNvSpPr/>
+                                  <wps:spPr>
+                                    <a:xfrm>
+                                      <a:off x="657225" y="0"/>
+                                      <a:ext cx="180975" cy="409575"/>
+                                    </a:xfrm>
+                                    <a:prstGeom prst="rightBrace">
+                                      <a:avLst>
+                                        <a:gd name="adj1" fmla="val 41346"/>
+                                        <a:gd name="adj2" fmla="val 50000"/>
+                                      </a:avLst>
+                                    </a:prstGeom>
+                                  </wps:spPr>
+                                  <wps:style>
+                                    <a:lnRef idx="3">
+                                      <a:schemeClr val="accent2"/>
+                                    </a:lnRef>
+                                    <a:fillRef idx="0">
+                                      <a:schemeClr val="accent2"/>
+                                    </a:fillRef>
+                                    <a:effectRef idx="2">
+                                      <a:schemeClr val="accent2"/>
+                                    </a:effectRef>
+                                    <a:fontRef idx="minor">
+                                      <a:schemeClr val="tx1"/>
+                                    </a:fontRef>
+                                  </wps:style>
+                                  <wps:bodyPr rot="0" spcFirstLastPara="0" vertOverflow="overflow" horzOverflow="overflow" vert="horz" wrap="square" lIns="91440" tIns="45720" rIns="91440" bIns="45720" numCol="1" spcCol="0" rtlCol="0" fromWordArt="0" anchor="ctr" anchorCtr="0" forceAA="0" compatLnSpc="1">
+                                    <a:prstTxWarp prst="textNoShape">
+                                      <a:avLst/>
+                                    </a:prstTxWarp>
+                                    <a:noAutofit/>
+                                  </wps:bodyPr>
+                                </wps:wsp>
+                                <wps:wsp>
+                                  <wps:cNvPr id="43" name="Accolade fermante 43"/>
+                                  <wps:cNvSpPr/>
+                                  <wps:spPr>
+                                    <a:xfrm>
+                                      <a:off x="3124200" y="19050"/>
+                                      <a:ext cx="180975" cy="409575"/>
+                                    </a:xfrm>
+                                    <a:prstGeom prst="rightBrace">
+                                      <a:avLst>
+                                        <a:gd name="adj1" fmla="val 41346"/>
+                                        <a:gd name="adj2" fmla="val 50000"/>
+                                      </a:avLst>
+                                    </a:prstGeom>
+                                  </wps:spPr>
+                                  <wps:style>
+                                    <a:lnRef idx="3">
+                                      <a:schemeClr val="accent2"/>
+                                    </a:lnRef>
+                                    <a:fillRef idx="0">
+                                      <a:schemeClr val="accent2"/>
+                                    </a:fillRef>
+                                    <a:effectRef idx="2">
+                                      <a:schemeClr val="accent2"/>
+                                    </a:effectRef>
+                                    <a:fontRef idx="minor">
+                                      <a:schemeClr val="tx1"/>
+                                    </a:fontRef>
+                                  </wps:style>
+                                  <wps:bodyPr rot="0" spcFirstLastPara="0" vertOverflow="overflow" horzOverflow="overflow" vert="horz" wrap="square" lIns="91440" tIns="45720" rIns="91440" bIns="45720" numCol="1" spcCol="0" rtlCol="0" fromWordArt="0" anchor="ctr" anchorCtr="0" forceAA="0" compatLnSpc="1">
+                                    <a:prstTxWarp prst="textNoShape">
+                                      <a:avLst/>
+                                    </a:prstTxWarp>
+                                    <a:noAutofit/>
+                                  </wps:bodyPr>
+                                </wps:wsp>
+                                <wps:wsp>
+                                  <wps:cNvPr id="45" name="Accolade fermante 45"/>
+                                  <wps:cNvSpPr/>
+                                  <wps:spPr>
+                                    <a:xfrm rot="10800000">
+                                      <a:off x="0" y="447675"/>
+                                      <a:ext cx="200025" cy="676275"/>
+                                    </a:xfrm>
+                                    <a:prstGeom prst="rightBrace">
+                                      <a:avLst>
+                                        <a:gd name="adj1" fmla="val 41346"/>
+                                        <a:gd name="adj2" fmla="val 50000"/>
+                                      </a:avLst>
+                                    </a:prstGeom>
+                                  </wps:spPr>
+                                  <wps:style>
+                                    <a:lnRef idx="3">
+                                      <a:schemeClr val="accent2"/>
+                                    </a:lnRef>
+                                    <a:fillRef idx="0">
+                                      <a:schemeClr val="accent2"/>
+                                    </a:fillRef>
+                                    <a:effectRef idx="2">
+                                      <a:schemeClr val="accent2"/>
+                                    </a:effectRef>
+                                    <a:fontRef idx="minor">
+                                      <a:schemeClr val="tx1"/>
+                                    </a:fontRef>
+                                  </wps:style>
+                                  <wps:bodyPr rot="0" spcFirstLastPara="0" vertOverflow="overflow" horzOverflow="overflow" vert="horz" wrap="square" lIns="91440" tIns="45720" rIns="91440" bIns="45720" numCol="1" spcCol="0" rtlCol="0" fromWordArt="0" anchor="ctr" anchorCtr="0" forceAA="0" compatLnSpc="1">
+                                    <a:prstTxWarp prst="textNoShape">
+                                      <a:avLst/>
+                                    </a:prstTxWarp>
+                                    <a:noAutofit/>
+                                  </wps:bodyPr>
+                                </wps:wsp>
+                                <wps:wsp>
+                                  <wps:cNvPr id="48" name="Accolade fermante 48"/>
+                                  <wps:cNvSpPr/>
+                                  <wps:spPr>
+                                    <a:xfrm>
+                                      <a:off x="5467350" y="676275"/>
+                                      <a:ext cx="180975" cy="409575"/>
+                                    </a:xfrm>
+                                    <a:prstGeom prst="rightBrace">
+                                      <a:avLst>
+                                        <a:gd name="adj1" fmla="val 41346"/>
+                                        <a:gd name="adj2" fmla="val 50000"/>
+                                      </a:avLst>
+                                    </a:prstGeom>
+                                  </wps:spPr>
+                                  <wps:style>
+                                    <a:lnRef idx="3">
+                                      <a:schemeClr val="accent2"/>
+                                    </a:lnRef>
+                                    <a:fillRef idx="0">
+                                      <a:schemeClr val="accent2"/>
+                                    </a:fillRef>
+                                    <a:effectRef idx="2">
+                                      <a:schemeClr val="accent2"/>
+                                    </a:effectRef>
+                                    <a:fontRef idx="minor">
+                                      <a:schemeClr val="tx1"/>
+                                    </a:fontRef>
+                                  </wps:style>
+                                  <wps:bodyPr rot="0" spcFirstLastPara="0" vertOverflow="overflow" horzOverflow="overflow" vert="horz" wrap="square" lIns="91440" tIns="45720" rIns="91440" bIns="45720" numCol="1" spcCol="0" rtlCol="0" fromWordArt="0" anchor="ctr" anchorCtr="0" forceAA="0" compatLnSpc="1">
+                                    <a:prstTxWarp prst="textNoShape">
+                                      <a:avLst/>
+                                    </a:prstTxWarp>
+                                    <a:noAutofit/>
+                                  </wps:bodyPr>
+                                </wps:wsp>
+                              </wpg:grpSp>
+                            </wpg:grpSp>
+                          </wpg:grpSp>
+                        </wpg:grpSp>
+                      </wpg:grpSp>
+                    </wpg:wgp>
+                  </a:graphicData>
+                </a:graphic>
+              </wp:anchor>
+            </w:drawing>
+          </mc:Choice>
+          <mc:Fallback>
+            <w:pict>
+              <v:group w14:anchorId="1F2D887B" id="Groupe 54" o:spid="_x0000_s1050" style="position:absolute;left:0;text-align:left;margin-left:0;margin-top:82.15pt;width:7in;height:373.5pt;z-index:251717632;mso-position-horizontal:center;mso-position-horizontal-relative:margin" coordsize="64008,47434" o:gfxdata="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">
+                <v:shape id="Zone de texte 38" o:spid="_x0000_s1051" type="#_x0000_t202" style="position:absolute;left:43148;width:3429;height:4191;visibility:visible;mso-wrap-style:square;v-text-anchor:top" o:gfxdata="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" filled="f" stroked="f" strokeweight=".5pt">
+                  <v:textbox>
+                    <w:txbxContent>
+                      <w:p>
+                        <w:pPr>
+                          <w:rPr>
+                            <w:rFonts w:ascii="Courier New" w:hAnsi="Courier New" w:cs="Courier New"/>
+                            <w:color w:val="ED7D31" w:themeColor="accent2"/>
+                            <w:sz w:val="44"/>
+                            <w:szCs w:val="44"/>
+                          </w:rPr>
+                        </w:pPr>
+                        <w:r>
+                          <w:rPr>
+                            <w:rFonts w:ascii="Courier New" w:hAnsi="Courier New" w:cs="Courier New"/>
+                            <w:color w:val="ED7D31" w:themeColor="accent2"/>
+                            <w:sz w:val="44"/>
+                            <w:szCs w:val="44"/>
+                          </w:rPr>
+                          <w:t>1</w:t>
+                        </w:r>
+                      </w:p>
+                    </w:txbxContent>
+                  </v:textbox>
+                </v:shape>
+                <v:group id="Groupe 53" o:spid="_x0000_s1052" style="position:absolute;top:29813;width:64008;height:17621" coordsize="64008,17621" o:gfxdata="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">
+                  <v:shape id="Zone de texte 44" o:spid="_x0000_s1053" type="#_x0000_t202" style="position:absolute;left:6953;width:3429;height:4191;visibility:visible;mso-wrap-style:square;v-text-anchor:top" o:gfxdata="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" filled="f" stroked="f" strokeweight=".5pt">
+                    <v:textbox>
+                      <w:txbxContent>
+                        <w:p>
+                          <w:pPr>
+                            <w:rPr>
+                              <w:rFonts w:ascii="Courier New" w:hAnsi="Courier New" w:cs="Courier New"/>
+                              <w:color w:val="ED7D31" w:themeColor="accent2"/>
+                              <w:sz w:val="44"/>
+                              <w:szCs w:val="44"/>
+                            </w:rPr>
+                          </w:pPr>
+                          <w:r>
+                            <w:rPr>
+                              <w:rFonts w:ascii="Courier New" w:hAnsi="Courier New" w:cs="Courier New"/>
+                              <w:color w:val="ED7D31" w:themeColor="accent2"/>
+                              <w:sz w:val="44"/>
+                              <w:szCs w:val="44"/>
+                            </w:rPr>
+                            <w:t>2</w:t>
+                          </w:r>
+                        </w:p>
+                      </w:txbxContent>
+                    </v:textbox>
+                  </v:shape>
+                  <v:group id="Groupe 52" o:spid="_x0000_s1054" style="position:absolute;top:6381;width:64008;height:11240" coordsize="64008,11239" o:gfxdata="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">
+                    <v:shape id="Zone de texte 46" o:spid="_x0000_s1055" type="#_x0000_t202" style="position:absolute;top:6000;width:3429;height:4191;visibility:visible;mso-wrap-style:square;v-text-anchor:top" o:gfxdata="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" filled="f" stroked="f" strokeweight=".5pt">
+                      <v:textbox>
+                        <w:txbxContent>
+                          <w:p>
+                            <w:pPr>
+                              <w:rPr>
+                                <w:rFonts w:ascii="Courier New" w:hAnsi="Courier New" w:cs="Courier New"/>
+                                <w:color w:val="ED7D31" w:themeColor="accent2"/>
+                                <w:sz w:val="44"/>
+                                <w:szCs w:val="44"/>
+                              </w:rPr>
+                            </w:pPr>
+                            <w:r>
+                              <w:rPr>
+                                <w:rFonts w:ascii="Courier New" w:hAnsi="Courier New" w:cs="Courier New"/>
+                                <w:color w:val="ED7D31" w:themeColor="accent2"/>
+                                <w:sz w:val="44"/>
+                                <w:szCs w:val="44"/>
+                              </w:rPr>
+                              <w:t>5</w:t>
+                            </w:r>
+                          </w:p>
+                        </w:txbxContent>
+                      </v:textbox>
+                    </v:shape>
+                    <v:group id="Groupe 51" o:spid="_x0000_s1056" style="position:absolute;left:3905;width:60103;height:11239" coordsize="60102,11239" o:gfxdata="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">
+                      <v:shape id="Zone de texte 47" o:spid="_x0000_s1057" type="#_x0000_t202" style="position:absolute;left:56673;top:6762;width:3429;height:4191;visibility:visible;mso-wrap-style:square;v-text-anchor:top" o:gfxdata="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" filled="f" stroked="f" strokeweight=".5pt">
+                        <v:textbox>
+                          <w:txbxContent>
+                            <w:p>
+                              <w:pPr>
+                                <w:rPr>
+                                  <w:rFonts w:ascii="Courier New" w:hAnsi="Courier New" w:cs="Courier New"/>
+                                  <w:color w:val="ED7D31" w:themeColor="accent2"/>
+                                  <w:sz w:val="44"/>
+                                  <w:szCs w:val="44"/>
+                                </w:rPr>
+                              </w:pPr>
+                              <w:r>
+                                <w:rPr>
+                                  <w:rFonts w:ascii="Courier New" w:hAnsi="Courier New" w:cs="Courier New"/>
+                                  <w:color w:val="ED7D31" w:themeColor="accent2"/>
+                                  <w:sz w:val="44"/>
+                                  <w:szCs w:val="44"/>
+                                </w:rPr>
+                                <w:t>6</w:t>
+                              </w:r>
+                            </w:p>
+                          </w:txbxContent>
+                        </v:textbox>
+                      </v:shape>
+                      <v:group id="Groupe 50" o:spid="_x0000_s1058" style="position:absolute;width:56483;height:11239" coordsize="56483,11239" o:gfxdata="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">
+                        <v:shape id="Zone de texte 41" o:spid="_x0000_s1059" type="#_x0000_t202" style="position:absolute;left:8477;width:3429;height:4191;visibility:visible;mso-wrap-style:square;v-text-anchor:top" o:gfxdata="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" filled="f" stroked="f" strokeweight=".5pt">
+                          <v:textbox>
+                            <w:txbxContent>
+                              <w:p>
+                                <w:pPr>
+                                  <w:rPr>
+                                    <w:rFonts w:ascii="Courier New" w:hAnsi="Courier New" w:cs="Courier New"/>
+                                    <w:color w:val="ED7D31" w:themeColor="accent2"/>
+                                    <w:sz w:val="44"/>
+                                    <w:szCs w:val="44"/>
+                                  </w:rPr>
+                                </w:pPr>
+                                <w:r>
+                                  <w:rPr>
+                                    <w:rFonts w:ascii="Courier New" w:hAnsi="Courier New" w:cs="Courier New"/>
+                                    <w:color w:val="ED7D31" w:themeColor="accent2"/>
+                                    <w:sz w:val="44"/>
+                                    <w:szCs w:val="44"/>
+                                  </w:rPr>
+                                  <w:t>3</w:t>
+                                </w:r>
+                              </w:p>
+                            </w:txbxContent>
+                          </v:textbox>
+                        </v:shape>
+                        <v:group id="Groupe 49" o:spid="_x0000_s1060" style="position:absolute;width:56483;height:11239" coordsize="56483,11239" o:gfxdata="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">
+                          <v:shape id="Zone de texte 39" o:spid="_x0000_s1061" type="#_x0000_t202" style="position:absolute;left:33147;top:190;width:3429;height:4191;visibility:visible;mso-wrap-style:square;v-text-anchor:top" o:gfxdata="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" filled="f" stroked="f" strokeweight=".5pt">
+                            <v:textbox>
+                              <w:txbxContent>
+                                <w:p>
+                                  <w:pPr>
+                                    <w:rPr>
+                                      <w:rFonts w:ascii="Courier New" w:hAnsi="Courier New" w:cs="Courier New"/>
+                                      <w:color w:val="ED7D31" w:themeColor="accent2"/>
+                                      <w:sz w:val="44"/>
+                                      <w:szCs w:val="44"/>
+                                    </w:rPr>
+                                  </w:pPr>
+                                  <w:r>
+                                    <w:rPr>
+                                      <w:rFonts w:ascii="Courier New" w:hAnsi="Courier New" w:cs="Courier New"/>
+                                      <w:color w:val="ED7D31" w:themeColor="accent2"/>
+                                      <w:sz w:val="44"/>
+                                      <w:szCs w:val="44"/>
+                                    </w:rPr>
+                                    <w:t>4</w:t>
+                                  </w:r>
+                                </w:p>
+                              </w:txbxContent>
+                            </v:textbox>
+                          </v:shape>
+                          <v:shapetype id="_x0000_t88" coordsize="21600,21600" o:spt="88" adj="1800,10800" path="m,qx10800@0l10800@2qy21600@11,10800@3l10800@1qy,21600e" filled="f">
+                            <v:formulas>
+                              <v:f eqn="val #0"/>
+                              <v:f eqn="sum 21600 0 #0"/>
+                              <v:f eqn="sum #1 0 #0"/>
+                              <v:f eqn="sum #1 #0 0"/>
+                              <v:f eqn="prod #0 9598 32768"/>
+                              <v:f eqn="sum 21600 0 @4"/>
+                              <v:f eqn="sum 21600 0 #1"/>
+                              <v:f eqn="min #1 @6"/>
+                              <v:f eqn="prod @7 1 2"/>
+                              <v:f eqn="prod #0 2 1"/>
+                              <v:f eqn="sum 21600 0 @9"/>
+                              <v:f eqn="val #1"/>
+                            </v:formulas>
+                            <v:path arrowok="t" o:connecttype="custom" o:connectlocs="0,0;21600,@11;0,21600" textboxrect="0,@4,7637,@5"/>
+                            <v:handles>
+                              <v:h position="center,#0" yrange="0,@8"/>
+                              <v:h position="bottomRight,#1" yrange="@9,@10"/>
+                            </v:handles>
+                          </v:shapetype>
+                          <v:shape id="Accolade fermante 42" o:spid="_x0000_s1062" type="#_x0000_t88" style="position:absolute;left:6572;width:1810;height:4095;visibility:visible;mso-wrap-style:square;v-text-anchor:middle" o:gfxdata="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" adj="3946" strokecolor="#ed7d31 [3205]" strokeweight="1.5pt">
+                            <v:stroke joinstyle="miter"/>
+                          </v:shape>
+                          <v:shape id="Accolade fermante 43" o:spid="_x0000_s1063" type="#_x0000_t88" style="position:absolute;left:31242;top:190;width:1809;height:4096;visibility:visible;mso-wrap-style:square;v-text-anchor:middle" o:gfxdata="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" adj="3946" strokecolor="#ed7d31 [3205]" strokeweight="1.5pt">
+                            <v:stroke joinstyle="miter"/>
+                          </v:shape>
+                          <v:shape id="Accolade fermante 45" o:spid="_x0000_s1064" type="#_x0000_t88" style="position:absolute;top:4476;width:2000;height:6763;rotation:180;visibility:visible;mso-wrap-style:square;v-text-anchor:middle" o:gfxdata="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" adj="2641" strokecolor="#ed7d31 [3205]" strokeweight="1.5pt">
+                            <v:stroke joinstyle="miter"/>
+                          </v:shape>
+                          <v:shape id="Accolade fermante 48" o:spid="_x0000_s1065" type="#_x0000_t88" style="position:absolute;left:54673;top:6762;width:1810;height:4096;visibility:visible;mso-wrap-style:square;v-text-anchor:middle" o:gfxdata="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" adj="3946" strokecolor="#ed7d31 [3205]" strokeweight="1.5pt">
+                            <v:stroke joinstyle="miter"/>
+                          </v:shape>
+                        </v:group>
+                      </v:group>
+                    </v:group>
+                  </v:group>
+                </v:group>
+                <w10:wrap anchorx="margin"/>
+              </v:group>
+            </w:pict>
+          </mc:Fallback>
+        </mc:AlternateContent>
+      </w:r>
+      <w:r>
+        <w:rPr>
+          <w:color w:val="FF0000"/>
+        </w:rPr>
+        <w:drawing>
+          <wp:anchor distT="0" distB="0" distL="114300" distR="114300" simplePos="0" relativeHeight="251716608" behindDoc="0" locked="0" layoutInCell="1" allowOverlap="1" wp14:anchorId="7F0B1F4A" wp14:editId="0795576D">
+            <wp:simplePos x="0" y="0"/>
+            <wp:positionH relativeFrom="margin">
+              <wp:align>center</wp:align>
+            </wp:positionH>
+            <wp:positionV relativeFrom="paragraph">
+              <wp:posOffset>518160</wp:posOffset>
+            </wp:positionV>
+            <wp:extent cx="5257800" cy="5257800"/>
+            <wp:effectExtent l="0" t="0" r="0" b="0"/>
+            <wp:wrapSquare wrapText="bothSides"/>
+            <wp:docPr id="37" name="Image 37"/>
+            <wp:cNvGraphicFramePr>
+              <a:graphicFrameLocks xmlns:a="http://schemas.openxmlformats.org/drawingml/2006/main" noChangeAspect="1"/>
+            </wp:cNvGraphicFramePr>
+            <a:graphic xmlns:a="http://schemas.openxmlformats.org/drawingml/2006/main">
+              <a:graphicData uri="http://schemas.openxmlformats.org/drawingml/2006/picture">
+                <pic:pic xmlns:pic="http://schemas.openxmlformats.org/drawingml/2006/picture">
+                  <pic:nvPicPr>
+                    <pic:cNvPr id="1" name=""/>
+                    <pic:cNvPicPr/>
+                  </pic:nvPicPr>
+                  <pic:blipFill>
+                    <a:blip r:embed="rId27">
+                      <a:extLst>
+                        <a:ext uri="{28A0092B-C50C-407E-A947-70E740481C1C}">
+                          <a14:useLocalDpi xmlns:a14="http://schemas.microsoft.com/office/drawing/2010/main" val="0"/>
+                        </a:ext>
+                      </a:extLst>
+                    </a:blip>
+                    <a:stretch>
+                      <a:fillRect/>
+                    </a:stretch>
+                  </pic:blipFill>
+                  <pic:spPr>
+                    <a:xfrm>
+                      <a:off x="0" y="0"/>
+                      <a:ext cx="5257800" cy="5257800"/>
+                    </a:xfrm>
+                    <a:prstGeom prst="rect">
+                      <a:avLst/>
+                    </a:prstGeom>
+                  </pic:spPr>
+                </pic:pic>
+              </a:graphicData>
+            </a:graphic>
+          </wp:anchor>
+        </w:drawing>
+      </w:r>
+      <w:r>
         <w:t>Une fenêtre s’affiche contenant les informations d’un combat. Cette fenêtre se compose de la manière suivante :</w:t>
+      </w:r>
+    </w:p>
+    <w:p>
+      <w:pPr>
+        <w:jc w:val="both"/>
+      </w:pPr>
+      <w:r>
+        <w:lastRenderedPageBreak/>
+        <w:t>Cette fenêtre se compose de la manière suivante :</w:t>
+      </w:r>
+    </w:p>
+    <w:tbl>
+      <w:tblPr>
+        <w:tblStyle w:val="TableauGrille4-Accentuation1"/>
+        <w:tblW w:w="0" w:type="auto"/>
+        <w:tblLook w:val="04A0" w:firstRow="1" w:lastRow="0" w:firstColumn="1" w:lastColumn="0" w:noHBand="0" w:noVBand="1"/>
+      </w:tblPr>
+      <w:tblGrid>
+        <w:gridCol w:w="1129"/>
+        <w:gridCol w:w="7933"/>
+      </w:tblGrid>
+      <w:tr>
+        <w:trPr>
+          <w:cnfStyle w:val="100000000000" w:firstRow="1" w:lastRow="0" w:firstColumn="0" w:lastColumn="0" w:oddVBand="0" w:evenVBand="0" w:oddHBand="0" w:evenHBand="0" w:firstRowFirstColumn="0" w:firstRowLastColumn="0" w:lastRowFirstColumn="0" w:lastRowLastColumn="0"/>
+        </w:trPr>
+        <w:tc>
+          <w:tcPr>
+            <w:cnfStyle w:val="001000000000" w:firstRow="0" w:lastRow="0" w:firstColumn="1" w:lastColumn="0" w:oddVBand="0" w:evenVBand="0" w:oddHBand="0" w:evenHBand="0" w:firstRowFirstColumn="0" w:firstRowLastColumn="0" w:lastRowFirstColumn="0" w:lastRowLastColumn="0"/>
+            <w:tcW w:w="1129" w:type="dxa"/>
+          </w:tcPr>
+          <w:p>
+            <w:pPr>
+              <w:jc w:val="center"/>
+            </w:pPr>
+            <w:r>
+              <w:t>Numéro</w:t>
+            </w:r>
+          </w:p>
+        </w:tc>
+        <w:tc>
+          <w:tcPr>
+            <w:tcW w:w="7933" w:type="dxa"/>
+          </w:tcPr>
+          <w:p>
+            <w:pPr>
+              <w:jc w:val="center"/>
+              <w:cnfStyle w:val="100000000000" w:firstRow="1" w:lastRow="0" w:firstColumn="0" w:lastColumn="0" w:oddVBand="0" w:evenVBand="0" w:oddHBand="0" w:evenHBand="0" w:firstRowFirstColumn="0" w:firstRowLastColumn="0" w:lastRowFirstColumn="0" w:lastRowLastColumn="0"/>
+            </w:pPr>
+            <w:r>
+              <w:t>Correspondance</w:t>
+            </w:r>
+          </w:p>
+        </w:tc>
+      </w:tr>
+      <w:tr>
+        <w:trPr>
+          <w:cnfStyle w:val="000000100000" w:firstRow="0" w:lastRow="0" w:firstColumn="0" w:lastColumn="0" w:oddVBand="0" w:evenVBand="0" w:oddHBand="1" w:evenHBand="0" w:firstRowFirstColumn="0" w:firstRowLastColumn="0" w:lastRowFirstColumn="0" w:lastRowLastColumn="0"/>
+        </w:trPr>
+        <w:tc>
+          <w:tcPr>
+            <w:cnfStyle w:val="001000000000" w:firstRow="0" w:lastRow="0" w:firstColumn="1" w:lastColumn="0" w:oddVBand="0" w:evenVBand="0" w:oddHBand="0" w:evenHBand="0" w:firstRowFirstColumn="0" w:firstRowLastColumn="0" w:lastRowFirstColumn="0" w:lastRowLastColumn="0"/>
+            <w:tcW w:w="1129" w:type="dxa"/>
+            <w:vAlign w:val="center"/>
+          </w:tcPr>
+          <w:p>
+            <w:pPr>
+              <w:jc w:val="center"/>
+              <w:rPr>
+                <w:rFonts w:ascii="Courier New" w:hAnsi="Courier New" w:cs="Courier New"/>
+                <w:b w:val="0"/>
+                <w:bCs w:val="0"/>
+              </w:rPr>
+            </w:pPr>
+            <w:r>
+              <w:rPr>
+                <w:rFonts w:ascii="Courier New" w:hAnsi="Courier New" w:cs="Courier New"/>
+                <w:b w:val="0"/>
+                <w:bCs w:val="0"/>
+              </w:rPr>
+              <w:t>1</w:t>
+            </w:r>
+          </w:p>
+        </w:tc>
+        <w:tc>
+          <w:tcPr>
+            <w:tcW w:w="7933" w:type="dxa"/>
+          </w:tcPr>
+          <w:p>
+            <w:pPr>
+              <w:jc w:val="both"/>
+              <w:cnfStyle w:val="000000100000" w:firstRow="0" w:lastRow="0" w:firstColumn="0" w:lastColumn="0" w:oddVBand="0" w:evenVBand="0" w:oddHBand="1" w:evenHBand="0" w:firstRowFirstColumn="0" w:firstRowLastColumn="0" w:lastRowFirstColumn="0" w:lastRowLastColumn="0"/>
+            </w:pPr>
+            <w:r>
+              <w:t>Image du monstre que l’utilisateur est entrain de combattre</w:t>
+            </w:r>
+          </w:p>
+        </w:tc>
+      </w:tr>
+      <w:tr>
+        <w:tc>
+          <w:tcPr>
+            <w:cnfStyle w:val="001000000000" w:firstRow="0" w:lastRow="0" w:firstColumn="1" w:lastColumn="0" w:oddVBand="0" w:evenVBand="0" w:oddHBand="0" w:evenHBand="0" w:firstRowFirstColumn="0" w:firstRowLastColumn="0" w:lastRowFirstColumn="0" w:lastRowLastColumn="0"/>
+            <w:tcW w:w="1129" w:type="dxa"/>
+            <w:vAlign w:val="center"/>
+          </w:tcPr>
+          <w:p>
+            <w:pPr>
+              <w:jc w:val="center"/>
+              <w:rPr>
+                <w:rFonts w:ascii="Courier New" w:hAnsi="Courier New" w:cs="Courier New"/>
+                <w:b w:val="0"/>
+                <w:bCs w:val="0"/>
+              </w:rPr>
+            </w:pPr>
+            <w:r>
+              <w:rPr>
+                <w:rFonts w:ascii="Courier New" w:hAnsi="Courier New" w:cs="Courier New"/>
+                <w:b w:val="0"/>
+                <w:bCs w:val="0"/>
+              </w:rPr>
+              <w:t>2</w:t>
+            </w:r>
+          </w:p>
+        </w:tc>
+        <w:tc>
+          <w:tcPr>
+            <w:tcW w:w="7933" w:type="dxa"/>
+          </w:tcPr>
+          <w:p>
+            <w:pPr>
+              <w:jc w:val="both"/>
+              <w:cnfStyle w:val="000000000000" w:firstRow="0" w:lastRow="0" w:firstColumn="0" w:lastColumn="0" w:oddVBand="0" w:evenVBand="0" w:oddHBand="0" w:evenHBand="0" w:firstRowFirstColumn="0" w:firstRowLastColumn="0" w:lastRowFirstColumn="0" w:lastRowLastColumn="0"/>
+            </w:pPr>
+            <w:r>
+              <w:t>Information sur le déroulement du combat</w:t>
+            </w:r>
+          </w:p>
+        </w:tc>
+      </w:tr>
+      <w:tr>
+        <w:trPr>
+          <w:cnfStyle w:val="000000100000" w:firstRow="0" w:lastRow="0" w:firstColumn="0" w:lastColumn="0" w:oddVBand="0" w:evenVBand="0" w:oddHBand="1" w:evenHBand="0" w:firstRowFirstColumn="0" w:firstRowLastColumn="0" w:lastRowFirstColumn="0" w:lastRowLastColumn="0"/>
+        </w:trPr>
+        <w:tc>
+          <w:tcPr>
+            <w:cnfStyle w:val="001000000000" w:firstRow="0" w:lastRow="0" w:firstColumn="1" w:lastColumn="0" w:oddVBand="0" w:evenVBand="0" w:oddHBand="0" w:evenHBand="0" w:firstRowFirstColumn="0" w:firstRowLastColumn="0" w:lastRowFirstColumn="0" w:lastRowLastColumn="0"/>
+            <w:tcW w:w="1129" w:type="dxa"/>
+            <w:vAlign w:val="center"/>
+          </w:tcPr>
+          <w:p>
+            <w:pPr>
+              <w:jc w:val="center"/>
+              <w:rPr>
+                <w:rFonts w:ascii="Courier New" w:hAnsi="Courier New" w:cs="Courier New"/>
+                <w:b w:val="0"/>
+                <w:bCs w:val="0"/>
+              </w:rPr>
+            </w:pPr>
+            <w:r>
+              <w:rPr>
+                <w:rFonts w:ascii="Courier New" w:hAnsi="Courier New" w:cs="Courier New"/>
+                <w:b w:val="0"/>
+                <w:bCs w:val="0"/>
+              </w:rPr>
+              <w:t>3</w:t>
+            </w:r>
+          </w:p>
+        </w:tc>
+        <w:tc>
+          <w:tcPr>
+            <w:tcW w:w="7933" w:type="dxa"/>
+          </w:tcPr>
+          <w:p>
+            <w:pPr>
+              <w:jc w:val="both"/>
+              <w:cnfStyle w:val="000000100000" w:firstRow="0" w:lastRow="0" w:firstColumn="0" w:lastColumn="0" w:oddVBand="0" w:evenVBand="0" w:oddHBand="1" w:evenHBand="0" w:firstRowFirstColumn="0" w:firstRowLastColumn="0" w:lastRowFirstColumn="0" w:lastRowLastColumn="0"/>
+            </w:pPr>
+            <w:r>
+              <w:t>Informations sur l’utilisateur (point de vie et point de mana)</w:t>
+            </w:r>
+          </w:p>
+        </w:tc>
+      </w:tr>
+      <w:tr>
+        <w:tc>
+          <w:tcPr>
+            <w:cnfStyle w:val="001000000000" w:firstRow="0" w:lastRow="0" w:firstColumn="1" w:lastColumn="0" w:oddVBand="0" w:evenVBand="0" w:oddHBand="0" w:evenHBand="0" w:firstRowFirstColumn="0" w:firstRowLastColumn="0" w:lastRowFirstColumn="0" w:lastRowLastColumn="0"/>
+            <w:tcW w:w="1129" w:type="dxa"/>
+            <w:vAlign w:val="center"/>
+          </w:tcPr>
+          <w:p>
+            <w:pPr>
+              <w:jc w:val="center"/>
+              <w:rPr>
+                <w:rFonts w:ascii="Courier New" w:hAnsi="Courier New" w:cs="Courier New"/>
+                <w:b w:val="0"/>
+                <w:bCs w:val="0"/>
+              </w:rPr>
+            </w:pPr>
+            <w:r>
+              <w:rPr>
+                <w:rFonts w:ascii="Courier New" w:hAnsi="Courier New" w:cs="Courier New"/>
+                <w:b w:val="0"/>
+                <w:bCs w:val="0"/>
+              </w:rPr>
+              <w:t>4</w:t>
+            </w:r>
+          </w:p>
+        </w:tc>
+        <w:tc>
+          <w:tcPr>
+            <w:tcW w:w="7933" w:type="dxa"/>
+          </w:tcPr>
+          <w:p>
+            <w:pPr>
+              <w:jc w:val="both"/>
+              <w:cnfStyle w:val="000000000000" w:firstRow="0" w:lastRow="0" w:firstColumn="0" w:lastColumn="0" w:oddVBand="0" w:evenVBand="0" w:oddHBand="0" w:evenHBand="0" w:firstRowFirstColumn="0" w:firstRowLastColumn="0" w:lastRowFirstColumn="0" w:lastRowLastColumn="0"/>
+            </w:pPr>
+            <w:r>
+              <w:t>Informations sur le monstre (point de vie et point de mana)</w:t>
+            </w:r>
+          </w:p>
+        </w:tc>
+      </w:tr>
+      <w:tr>
+        <w:trPr>
+          <w:cnfStyle w:val="000000100000" w:firstRow="0" w:lastRow="0" w:firstColumn="0" w:lastColumn="0" w:oddVBand="0" w:evenVBand="0" w:oddHBand="1" w:evenHBand="0" w:firstRowFirstColumn="0" w:firstRowLastColumn="0" w:lastRowFirstColumn="0" w:lastRowLastColumn="0"/>
+        </w:trPr>
+        <w:tc>
+          <w:tcPr>
+            <w:cnfStyle w:val="001000000000" w:firstRow="0" w:lastRow="0" w:firstColumn="1" w:lastColumn="0" w:oddVBand="0" w:evenVBand="0" w:oddHBand="0" w:evenHBand="0" w:firstRowFirstColumn="0" w:firstRowLastColumn="0" w:lastRowFirstColumn="0" w:lastRowLastColumn="0"/>
+            <w:tcW w:w="1129" w:type="dxa"/>
+            <w:vAlign w:val="center"/>
+          </w:tcPr>
+          <w:p>
+            <w:pPr>
+              <w:jc w:val="center"/>
+              <w:rPr>
+                <w:rFonts w:ascii="Courier New" w:hAnsi="Courier New" w:cs="Courier New"/>
+                <w:b w:val="0"/>
+                <w:bCs w:val="0"/>
+              </w:rPr>
+            </w:pPr>
+            <w:r>
+              <w:rPr>
+                <w:rFonts w:ascii="Courier New" w:hAnsi="Courier New" w:cs="Courier New"/>
+                <w:b w:val="0"/>
+                <w:bCs w:val="0"/>
+              </w:rPr>
+              <w:t>5</w:t>
+            </w:r>
+          </w:p>
+        </w:tc>
+        <w:tc>
+          <w:tcPr>
+            <w:tcW w:w="7933" w:type="dxa"/>
+          </w:tcPr>
+          <w:p>
+            <w:pPr>
+              <w:jc w:val="both"/>
+              <w:cnfStyle w:val="000000100000" w:firstRow="0" w:lastRow="0" w:firstColumn="0" w:lastColumn="0" w:oddVBand="0" w:evenVBand="0" w:oddHBand="1" w:evenHBand="0" w:firstRowFirstColumn="0" w:firstRowLastColumn="0" w:lastRowFirstColumn="0" w:lastRowLastColumn="0"/>
+            </w:pPr>
+            <w:r>
+              <w:t>Liste de boutons permettant respectivement d’attaquer, lancer un sort et utiliser un objet</w:t>
+            </w:r>
+          </w:p>
+        </w:tc>
+      </w:tr>
+      <w:tr>
+        <w:tc>
+          <w:tcPr>
+            <w:cnfStyle w:val="001000000000" w:firstRow="0" w:lastRow="0" w:firstColumn="1" w:lastColumn="0" w:oddVBand="0" w:evenVBand="0" w:oddHBand="0" w:evenHBand="0" w:firstRowFirstColumn="0" w:firstRowLastColumn="0" w:lastRowFirstColumn="0" w:lastRowLastColumn="0"/>
+            <w:tcW w:w="1129" w:type="dxa"/>
+            <w:vAlign w:val="center"/>
+          </w:tcPr>
+          <w:p>
+            <w:pPr>
+              <w:jc w:val="center"/>
+              <w:rPr>
+                <w:rFonts w:ascii="Courier New" w:hAnsi="Courier New" w:cs="Courier New"/>
+                <w:b w:val="0"/>
+                <w:bCs w:val="0"/>
+              </w:rPr>
+            </w:pPr>
+            <w:r>
+              <w:rPr>
+                <w:rFonts w:ascii="Courier New" w:hAnsi="Courier New" w:cs="Courier New"/>
+                <w:b w:val="0"/>
+                <w:bCs w:val="0"/>
+              </w:rPr>
+              <w:t>6</w:t>
+            </w:r>
+          </w:p>
+        </w:tc>
+        <w:tc>
+          <w:tcPr>
+            <w:tcW w:w="7933" w:type="dxa"/>
+          </w:tcPr>
+          <w:p>
+            <w:pPr>
+              <w:jc w:val="both"/>
+              <w:cnfStyle w:val="000000000000" w:firstRow="0" w:lastRow="0" w:firstColumn="0" w:lastColumn="0" w:oddVBand="0" w:evenVBand="0" w:oddHBand="0" w:evenHBand="0" w:firstRowFirstColumn="0" w:firstRowLastColumn="0" w:lastRowFirstColumn="0" w:lastRowLastColumn="0"/>
+            </w:pPr>
+            <w:r>
+              <w:t xml:space="preserve">Listes de sorts à lancer et d’objets à utiliser. Le sort ou l’objet se lance en changeant </w:t>
+            </w:r>
+            <w:r>
+              <w:t>l’élément sélectionné ou en appuyant sur le bouton correspondant</w:t>
+            </w:r>
+          </w:p>
+        </w:tc>
+      </w:tr>
+    </w:tbl>
+    <w:p>
+      <w:pPr>
+        <w:spacing w:before="160"/>
+        <w:jc w:val="both"/>
+      </w:pPr>
+      <w:r>
+        <w:t>Il est important de préciser que si deux monstres se trouvent sur la même case que l’utilisateur, les combats s’enchaineront l’un après l’autre. Le combat s’achève lorsque les points de vie de l’utilisateur ou du monstre tombe</w:t>
+      </w:r>
+      <w:r>
+        <w:t xml:space="preserve">nt </w:t>
+      </w:r>
+      <w:r>
+        <w:t>à zéro. Si l’utilisateur perd son combat, un écran de défaite s’affiche.</w:t>
+      </w:r>
+    </w:p>
+    <w:p>
+      <w:pPr>
+        <w:spacing w:before="160"/>
+        <w:jc w:val="center"/>
+      </w:pPr>
+      <w:r>
+        <w:drawing>
+          <wp:inline distT="0" distB="0" distL="0" distR="0" wp14:anchorId="26375FB2" wp14:editId="355EF25A">
+            <wp:extent cx="4001058" cy="1810003"/>
+            <wp:effectExtent l="0" t="0" r="0" b="0"/>
+            <wp:docPr id="55" name="Image 55"/>
+            <wp:cNvGraphicFramePr>
+              <a:graphicFrameLocks xmlns:a="http://schemas.openxmlformats.org/drawingml/2006/main" noChangeAspect="1"/>
+            </wp:cNvGraphicFramePr>
+            <a:graphic xmlns:a="http://schemas.openxmlformats.org/drawingml/2006/main">
+              <a:graphicData uri="http://schemas.openxmlformats.org/drawingml/2006/picture">
+                <pic:pic xmlns:pic="http://schemas.openxmlformats.org/drawingml/2006/picture">
+                  <pic:nvPicPr>
+                    <pic:cNvPr id="1" name=""/>
+                    <pic:cNvPicPr/>
+                  </pic:nvPicPr>
+                  <pic:blipFill>
+                    <a:blip r:embed="rId28"/>
+                    <a:stretch>
+                      <a:fillRect/>
+                    </a:stretch>
+                  </pic:blipFill>
+                  <pic:spPr>
+                    <a:xfrm>
+                      <a:off x="0" y="0"/>
+                      <a:ext cx="4001058" cy="1810003"/>
+                    </a:xfrm>
+                    <a:prstGeom prst="rect">
+                      <a:avLst/>
+                    </a:prstGeom>
+                  </pic:spPr>
+                </pic:pic>
+              </a:graphicData>
+            </a:graphic>
+          </wp:inline>
+        </w:drawing>
+      </w:r>
+    </w:p>
+    <w:p>
+      <w:pPr>
+        <w:jc w:val="both"/>
+      </w:pPr>
+      <w:r>
+        <w:t>Le niveau se termine lorsque l’utilisateur a réussi à se déplacer jusqu’à la case de fin de niveau.</w:t>
       </w:r>
     </w:p>
     <w:p>
@@ -4935,45 +6081,68 @@
           <w:color w:val="FF0000"/>
         </w:rPr>
       </w:pPr>
+      <w:bookmarkStart w:id="9" w:name="_GoBack"/>
       <w:r>
         <w:rPr>
           <w:color w:val="FF0000"/>
         </w:rPr>
-        <w:t>Fenêtre de combat, rajouter des numéros et les détaill</w:t>
-      </w:r>
-      <w:r>
-        <w:rPr>
-          <w:color w:val="FF0000"/>
-        </w:rPr>
-        <w:t>er</w:t>
-      </w:r>
+        <w:drawing>
+          <wp:inline distT="0" distB="0" distL="0" distR="0" wp14:anchorId="287411F7" wp14:editId="07E20C39">
+            <wp:extent cx="3334215" cy="1619476"/>
+            <wp:effectExtent l="0" t="0" r="0" b="0"/>
+            <wp:docPr id="56" name="Image 56"/>
+            <wp:cNvGraphicFramePr>
+              <a:graphicFrameLocks xmlns:a="http://schemas.openxmlformats.org/drawingml/2006/main" noChangeAspect="1"/>
+            </wp:cNvGraphicFramePr>
+            <a:graphic xmlns:a="http://schemas.openxmlformats.org/drawingml/2006/main">
+              <a:graphicData uri="http://schemas.openxmlformats.org/drawingml/2006/picture">
+                <pic:pic xmlns:pic="http://schemas.openxmlformats.org/drawingml/2006/picture">
+                  <pic:nvPicPr>
+                    <pic:cNvPr id="1" name=""/>
+                    <pic:cNvPicPr/>
+                  </pic:nvPicPr>
+                  <pic:blipFill>
+                    <a:blip r:embed="rId29"/>
+                    <a:stretch>
+                      <a:fillRect/>
+                    </a:stretch>
+                  </pic:blipFill>
+                  <pic:spPr>
+                    <a:xfrm>
+                      <a:off x="0" y="0"/>
+                      <a:ext cx="3334215" cy="1619476"/>
+                    </a:xfrm>
+                    <a:prstGeom prst="rect">
+                      <a:avLst/>
+                    </a:prstGeom>
+                  </pic:spPr>
+                </pic:pic>
+              </a:graphicData>
+            </a:graphic>
+          </wp:inline>
+        </w:drawing>
+      </w:r>
+      <w:bookmarkEnd w:id="9"/>
+    </w:p>
+    <w:p>
+      <w:pPr>
+        <w:pStyle w:val="Titre2"/>
+      </w:pPr>
+      <w:bookmarkStart w:id="10" w:name="_Toc11228038"/>
+      <w:r>
+        <w:t>É</w:t>
+      </w:r>
+      <w:r>
+        <w:t>léments prototypés</w:t>
+      </w:r>
+      <w:bookmarkEnd w:id="10"/>
     </w:p>
     <w:p>
       <w:pPr>
         <w:jc w:val="both"/>
       </w:pPr>
       <w:r>
-        <w:t>Il est important de préciser que si deux monstres se trouvent sur la même case que l’utilisateur, les combats s’enchaineront l’un après l’autre. Le combat s’achève lorsque les points de vie de l’utilisateur ou du monstre tombe</w:t>
-      </w:r>
-      <w:r>
-        <w:t xml:space="preserve">nt </w:t>
-      </w:r>
-      <w:r>
-        <w:t>à zéro. Si l’utilisateur perd son combat, un écran de défaite s’affiche.</w:t>
-      </w:r>
-    </w:p>
-    <w:p>
-      <w:pPr>
-        <w:jc w:val="center"/>
-        <w:rPr>
-          <w:color w:val="FF0000"/>
-        </w:rPr>
-      </w:pPr>
-      <w:r>
-        <w:rPr>
-          <w:color w:val="FF0000"/>
-        </w:rPr>
-        <w:t>Image du Game Over</w:t>
+        <w:t>Pour illustrer notre modèle si souvent évoqué, nous avons décidé de le mettre en évidence lors de deux phases décrites dans les points suivants.</w:t>
       </w:r>
     </w:p>
     <w:p>
@@ -4981,51 +6150,83 @@
         <w:jc w:val="both"/>
       </w:pPr>
       <w:r>
-        <w:t>Le niveau se termine lorsque l’utilisateur a réussi à se déplacer jusqu’à la case de fin de niveau.</w:t>
+        <w:rPr>
+          <w:noProof/>
+        </w:rPr>
+        <w:t xml:space="preserve"> </w:t>
       </w:r>
     </w:p>
     <w:p>
-      <w:pPr>
-        <w:jc w:val="center"/>
+      <w:r>
         <w:rPr>
-          <w:color w:val="FF0000"/>
+          <w:noProof/>
         </w:rPr>
-      </w:pPr>
-      <w:r>
-        <w:rPr>
-          <w:color w:val="FF0000"/>
-        </w:rPr>
-        <w:t>Image de fin</w:t>
-      </w:r>
-      <w:r>
-        <w:rPr>
-          <w:color w:val="FF0000"/>
-        </w:rPr>
-        <w:t xml:space="preserve"> selon la mise en page</w:t>
-      </w:r>
-    </w:p>
-    <w:p>
-      <w:pPr>
-        <w:pStyle w:val="Titre2"/>
-      </w:pPr>
-      <w:bookmarkStart w:id="9" w:name="_Toc11228038"/>
-      <w:r>
-        <w:t>É</w:t>
-      </w:r>
-      <w:r>
-        <w:t>léments prototypés</w:t>
-      </w:r>
-      <w:bookmarkEnd w:id="9"/>
-    </w:p>
-    <w:p>
-      <w:pPr>
-        <w:jc w:val="both"/>
-      </w:pPr>
-      <w:r>
-        <w:t>Pour illustrer notre modèle si souvent évoqué, nous avons décidé de le mettre en évidence lors de deux phases décrites dans les points suivants.</w:t>
-      </w:r>
-      <w:bookmarkStart w:id="10" w:name="_GoBack"/>
-      <w:bookmarkEnd w:id="10"/>
+        <w:drawing>
+          <wp:anchor distT="0" distB="0" distL="114300" distR="114300" simplePos="0" relativeHeight="251718656" behindDoc="0" locked="0" layoutInCell="1" allowOverlap="1" wp14:anchorId="62EC83DC" wp14:editId="13B00CB9">
+            <wp:simplePos x="0" y="0"/>
+            <wp:positionH relativeFrom="margin">
+              <wp:align>center</wp:align>
+            </wp:positionH>
+            <wp:positionV relativeFrom="paragraph">
+              <wp:posOffset>234315</wp:posOffset>
+            </wp:positionV>
+            <wp:extent cx="752475" cy="789181"/>
+            <wp:effectExtent l="0" t="0" r="0" b="0"/>
+            <wp:wrapNone/>
+            <wp:docPr id="57" name="Image 57"/>
+            <wp:cNvGraphicFramePr>
+              <a:graphicFrameLocks xmlns:a="http://schemas.openxmlformats.org/drawingml/2006/main" noChangeAspect="1"/>
+            </wp:cNvGraphicFramePr>
+            <a:graphic xmlns:a="http://schemas.openxmlformats.org/drawingml/2006/main">
+              <a:graphicData uri="http://schemas.openxmlformats.org/drawingml/2006/picture">
+                <pic:pic xmlns:pic="http://schemas.openxmlformats.org/drawingml/2006/picture">
+                  <pic:nvPicPr>
+                    <pic:cNvPr id="0" name="Picture 2"/>
+                    <pic:cNvPicPr>
+                      <a:picLocks noChangeAspect="1" noChangeArrowheads="1"/>
+                    </pic:cNvPicPr>
+                  </pic:nvPicPr>
+                  <pic:blipFill>
+                    <a:blip r:embed="rId30">
+                      <a:extLst>
+                        <a:ext uri="{28A0092B-C50C-407E-A947-70E740481C1C}">
+                          <a14:useLocalDpi xmlns:a14="http://schemas.microsoft.com/office/drawing/2010/main" val="0"/>
+                        </a:ext>
+                      </a:extLst>
+                    </a:blip>
+                    <a:srcRect/>
+                    <a:stretch>
+                      <a:fillRect/>
+                    </a:stretch>
+                  </pic:blipFill>
+                  <pic:spPr bwMode="auto">
+                    <a:xfrm>
+                      <a:off x="0" y="0"/>
+                      <a:ext cx="752475" cy="789181"/>
+                    </a:xfrm>
+                    <a:prstGeom prst="rect">
+                      <a:avLst/>
+                    </a:prstGeom>
+                    <a:noFill/>
+                    <a:ln>
+                      <a:noFill/>
+                    </a:ln>
+                  </pic:spPr>
+                </pic:pic>
+              </a:graphicData>
+            </a:graphic>
+            <wp14:sizeRelH relativeFrom="page">
+              <wp14:pctWidth>0</wp14:pctWidth>
+            </wp14:sizeRelH>
+            <wp14:sizeRelV relativeFrom="page">
+              <wp14:pctHeight>0</wp14:pctHeight>
+            </wp14:sizeRelV>
+          </wp:anchor>
+        </w:drawing>
+      </w:r>
+      <w:r>
+        <w:br w:type="page"/>
+      </w:r>
     </w:p>
     <w:p>
       <w:pPr>
@@ -5033,6 +6234,7 @@
       </w:pPr>
       <w:bookmarkStart w:id="11" w:name="_Toc11228039"/>
       <w:r>
+        <w:lastRenderedPageBreak/>
         <w:t>Génération du niveau</w:t>
       </w:r>
       <w:bookmarkEnd w:id="11"/>
@@ -7058,7 +8260,7 @@
           </w:tcPr>
           <w:p>
             <w:pPr>
-              <w:jc w:val="both"/>
+              <w:jc w:val="center"/>
             </w:pPr>
             <w:r>
               <w:t>Numéro</w:t>
@@ -7071,7 +8273,7 @@
           </w:tcPr>
           <w:p>
             <w:pPr>
-              <w:jc w:val="both"/>
+              <w:jc w:val="center"/>
               <w:cnfStyle w:val="100000000000" w:firstRow="1" w:lastRow="0" w:firstColumn="0" w:lastColumn="0" w:oddVBand="0" w:evenVBand="0" w:oddHBand="0" w:evenHBand="0" w:firstRowFirstColumn="0" w:firstRowLastColumn="0" w:lastRowFirstColumn="0" w:lastRowLastColumn="0"/>
             </w:pPr>
             <w:r>
@@ -7102,7 +8304,6 @@
                 <w:b w:val="0"/>
                 <w:bCs w:val="0"/>
               </w:rPr>
-              <w:lastRenderedPageBreak/>
               <w:t>0</w:t>
             </w:r>
           </w:p>
@@ -7604,7 +8805,6 @@
       <w:r>
         <w:rPr>
           <w:rFonts w:ascii="Courier New" w:hAnsi="Courier New" w:cs="Courier New"/>
-          <w:color w:val="FF0000"/>
         </w:rPr>
         <w:t>Dungeon</w:t>
       </w:r>
@@ -7960,15 +9160,39 @@
         <w:t>profité</w:t>
       </w:r>
       <w:r>
-        <w:t xml:space="preserve"> de ce projet afin de développer un jeu </w:t>
-      </w:r>
-      <w:r>
-        <w:t>afin de rendre le projet plus attractif et original par rapport à un simple. Nous sommes satisfaits du résultat du projet malgré les quelques bugs que nous n’avons pas réussi à résoudre à temps. Cette satisfaction vient évidemment du produit, mais également du travail de groupe dans lequel il y avait une excellente dynamique.</w:t>
+        <w:t xml:space="preserve"> de ce projet </w:t>
+      </w:r>
+      <w:r>
+        <w:t>pour</w:t>
+      </w:r>
+      <w:r>
+        <w:t xml:space="preserve"> de développer un jeu </w:t>
+      </w:r>
+      <w:r>
+        <w:t>afin de rendre le projet plus attractif et original par rapport à un</w:t>
+      </w:r>
+      <w:r>
+        <w:t>e application simple et potentiellement ennuyeuse</w:t>
+      </w:r>
+      <w:r>
+        <w:t xml:space="preserve">. Nous sommes satisfaits du résultat du projet malgré les quelques bugs que nous n’avons pas réussi à résoudre à temps. Cette satisfaction vient évidemment du produit, mais également du travail de groupe dans lequel </w:t>
+      </w:r>
+      <w:r>
+        <w:t>la</w:t>
+      </w:r>
+      <w:r>
+        <w:t xml:space="preserve"> dynamique</w:t>
+      </w:r>
+      <w:r>
+        <w:t xml:space="preserve"> était optimale</w:t>
+      </w:r>
+      <w:r>
+        <w:t>.</w:t>
       </w:r>
     </w:p>
     <w:sectPr>
-      <w:headerReference w:type="default" r:id="rId27"/>
-      <w:footerReference w:type="default" r:id="rId28"/>
+      <w:headerReference w:type="default" r:id="rId31"/>
+      <w:footerReference w:type="default" r:id="rId32"/>
       <w:pgSz w:w="11906" w:h="16838"/>
       <w:pgMar w:top="1417" w:right="1417" w:bottom="1417" w:left="1417" w:header="708" w:footer="708" w:gutter="0"/>
       <w:pgNumType w:start="0"/>
@@ -8639,27 +9863,27 @@
         </mc:Choice>
         <mc:Fallback>
           <w:pict>
-            <v:group w14:anchorId="26B3DF50" id="Groupe 70" o:spid="_x0000_s1050" style="position:absolute;margin-left:0;margin-top:5.25pt;width:74.65pt;height:75.55pt;z-index:251659264;mso-position-horizontal:left;mso-position-horizontal-relative:right-margin-area;mso-position-vertical-relative:top-margin-area;mso-width-relative:margin;mso-height-relative:margin" coordorigin=",121" coordsize="7317,7466" o:gfxdata="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">
-              <v:shape id="Forme libre 71" o:spid="_x0000_s1051" style="position:absolute;left:2560;top:121;width:4756;height:4733;visibility:visible;mso-wrap-style:square;v-text-anchor:top" coordsize="420,420" o:gfxdata="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" path="m,420r,l416,r4,l,420xe" fillcolor="#8496b0 [1951]" stroked="f">
+            <v:group w14:anchorId="26B3DF50" id="Groupe 70" o:spid="_x0000_s1066" style="position:absolute;margin-left:0;margin-top:5.25pt;width:74.65pt;height:75.55pt;z-index:251659264;mso-position-horizontal:left;mso-position-horizontal-relative:right-margin-area;mso-position-vertical-relative:top-margin-area;mso-width-relative:margin;mso-height-relative:margin" coordorigin=",121" coordsize="7317,7466" o:gfxdata="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">
+              <v:shape id="Forme libre 71" o:spid="_x0000_s1067" style="position:absolute;left:2560;top:121;width:4756;height:4733;visibility:visible;mso-wrap-style:square;v-text-anchor:top" coordsize="420,420" o:gfxdata="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" path="m,420r,l416,r4,l,420xe" fillcolor="#8496b0 [1951]" stroked="f">
                 <v:path arrowok="t" o:connecttype="custom" o:connectlocs="0,473242;0,473242;471071,0;475601,0;0,473242" o:connectangles="0,0,0,0,0"/>
               </v:shape>
-              <v:shape id="Forme libre 72" o:spid="_x0000_s1052" style="position:absolute;left:1341;top:487;width:5956;height:5927;visibility:visible;mso-wrap-style:square;v-text-anchor:top" coordsize="526,526" o:gfxdata="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" path="m,526r,l522,r4,4l,526xe" fillcolor="#8496b0 [1951]" stroked="f">
+              <v:shape id="Forme libre 72" o:spid="_x0000_s1068" style="position:absolute;left:1341;top:487;width:5956;height:5927;visibility:visible;mso-wrap-style:square;v-text-anchor:top" coordsize="526,526" o:gfxdata="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" path="m,526r,l522,r4,4l,526xe" fillcolor="#8496b0 [1951]" stroked="f">
                 <v:path arrowok="t" o:connecttype="custom" o:connectlocs="0,592679;0,592679;591104,0;595634,4507;0,592679" o:connectangles="0,0,0,0,0"/>
               </v:shape>
-              <v:shape id="Forme libre 73" o:spid="_x0000_s1053" style="position:absolute;left:1463;top:365;width:5854;height:5826;visibility:visible;mso-wrap-style:square;v-text-anchor:top" coordsize="517,517" o:gfxdata="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" path="m,517r,-5l513,r4,l,517xe" fillcolor="#8496b0 [1951]" stroked="f">
+              <v:shape id="Forme libre 73" o:spid="_x0000_s1069" style="position:absolute;left:1463;top:365;width:5854;height:5826;visibility:visible;mso-wrap-style:square;v-text-anchor:top" coordsize="517,517" o:gfxdata="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" path="m,517r,-5l513,r4,l,517xe" fillcolor="#8496b0 [1951]" stroked="f">
                 <v:path arrowok="t" o:connecttype="custom" o:connectlocs="0,582539;0,576905;580913,0;585443,0;0,582539" o:connectangles="0,0,0,0,0"/>
               </v:shape>
-              <v:shape id="Forme libre 74" o:spid="_x0000_s1054" style="position:absolute;left:2072;top:975;width:5220;height:5206;visibility:visible;mso-wrap-style:square;v-text-anchor:top" coordsize="461,462" o:gfxdata="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" path="m,462r,l457,r4,5l,462xe" fillcolor="#8496b0 [1951]" stroked="f">
+              <v:shape id="Forme libre 74" o:spid="_x0000_s1070" style="position:absolute;left:2072;top:975;width:5220;height:5206;visibility:visible;mso-wrap-style:square;v-text-anchor:top" coordsize="461,462" o:gfxdata="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" path="m,462r,l457,r4,5l,462xe" fillcolor="#8496b0 [1951]" stroked="f">
                 <v:path arrowok="t" o:connecttype="custom" o:connectlocs="0,520566;0,520566;517499,0;522029,5634;0,520566" o:connectangles="0,0,0,0,0"/>
               </v:shape>
-              <v:shape id="Forme libre 75" o:spid="_x0000_s1055" style="position:absolute;top:365;width:7315;height:7223;visibility:visible;mso-wrap-style:square;v-text-anchor:top" coordsize="646,641" o:gfxdata="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" path="m5,641r-5,l642,r4,l5,641xe" fillcolor="#8496b0 [1951]" stroked="f">
+              <v:shape id="Forme libre 75" o:spid="_x0000_s1071" style="position:absolute;top:365;width:7315;height:7223;visibility:visible;mso-wrap-style:square;v-text-anchor:top" coordsize="646,641" o:gfxdata="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" path="m5,641r-5,l642,r4,l5,641xe" fillcolor="#8496b0 [1951]" stroked="f">
                 <v:path arrowok="t" o:connecttype="custom" o:connectlocs="5662,722258;0,722258;726990,0;731520,0;5662,722258" o:connectangles="0,0,0,0,0"/>
               </v:shape>
               <v:shapetype id="_x0000_t202" coordsize="21600,21600" o:spt="202" path="m,l,21600r21600,l21600,xe">
                 <v:stroke joinstyle="miter"/>
                 <v:path gradientshapeok="t" o:connecttype="rect"/>
               </v:shapetype>
-              <v:shape id="Zone de texte 76" o:spid="_x0000_s1056" type="#_x0000_t202" style="position:absolute;left:290;top:1307;width:3563;height:3502;visibility:visible;mso-wrap-style:square;v-text-anchor:top" o:gfxdata="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" filled="f" stroked="f" strokeweight=".5pt">
+              <v:shape id="Zone de texte 76" o:spid="_x0000_s1072" type="#_x0000_t202" style="position:absolute;left:290;top:1307;width:3563;height:3502;visibility:visible;mso-wrap-style:square;v-text-anchor:top" o:gfxdata="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" filled="f" stroked="f" strokeweight=".5pt">
                 <v:textbox inset="0,0,0,0">
                   <w:txbxContent>
                     <w:p>
@@ -10774,7 +11998,7 @@
 </file>
 
 <file path=customXml/itemProps1.xml><?xml version="1.0" encoding="utf-8"?>
-<ds:datastoreItem xmlns:ds="http://schemas.openxmlformats.org/officeDocument/2006/customXml" ds:itemID="{A4486903-4F37-4645-8634-7F184DD30FD1}">
+<ds:datastoreItem xmlns:ds="http://schemas.openxmlformats.org/officeDocument/2006/customXml" ds:itemID="{D1F6171E-C29C-420D-9040-5BD5D903D6D7}">
   <ds:schemaRefs>
     <ds:schemaRef ds:uri="http://schemas.openxmlformats.org/officeDocument/2006/bibliography"/>
   </ds:schemaRefs>

</xml_diff>